<commit_message>
plan van aanpak beter + checklist
</commit_message>
<xml_diff>
--- a/Documentatie/1.5 Plan van aanpak/Plan van aanpak.docx
+++ b/Documentatie/1.5 Plan van aanpak/Plan van aanpak.docx
@@ -553,17 +553,8 @@
                                 <w:szCs w:val="28"/>
                               </w:rPr>
                               <w:tab/>
-                              <w:t xml:space="preserve">Teun Aarts, Jorrit </w:t>
+                              <w:t>Teun Aarts, Jorrit Meeuwissen</w:t>
                             </w:r>
-                            <w:proofErr w:type="spellStart"/>
-                            <w:r>
-                              <w:rPr>
-                                <w:sz w:val="28"/>
-                                <w:szCs w:val="28"/>
-                              </w:rPr>
-                              <w:t>Meeuwissen</w:t>
-                            </w:r>
-                            <w:proofErr w:type="spellEnd"/>
                           </w:p>
                           <w:p>
                             <w:pPr>
@@ -806,17 +797,8 @@
                           <w:szCs w:val="28"/>
                         </w:rPr>
                         <w:tab/>
-                        <w:t xml:space="preserve">Teun Aarts, Jorrit </w:t>
+                        <w:t>Teun Aarts, Jorrit Meeuwissen</w:t>
                       </w:r>
-                      <w:proofErr w:type="spellStart"/>
-                      <w:r>
-                        <w:rPr>
-                          <w:sz w:val="28"/>
-                          <w:szCs w:val="28"/>
-                        </w:rPr>
-                        <w:t>Meeuwissen</w:t>
-                      </w:r>
-                      <w:proofErr w:type="spellEnd"/>
                     </w:p>
                     <w:p>
                       <w:pPr>
@@ -1053,12 +1035,7 @@
             <w:pStyle w:val="Kopvaninhoudsopgave"/>
           </w:pPr>
           <w:r>
-            <w:t>Inho</w:t>
-          </w:r>
-          <w:bookmarkStart w:id="0" w:name="_GoBack"/>
-          <w:bookmarkEnd w:id="0"/>
-          <w:r>
-            <w:t>udsopgave</w:t>
+            <w:t>Inhoudsopgave</w:t>
           </w:r>
         </w:p>
         <w:p>
@@ -1938,6 +1915,7 @@
             <w:r>
               <w:rPr>
                 <w:rStyle w:val="Hyperlink"/>
+                <w:rFonts w:ascii="Arial" w:hAnsi="Arial" w:cs="Arial"/>
                 <w:noProof/>
               </w:rPr>
               <w:t>Afsluiting</w:t>
@@ -2011,15 +1989,19 @@
     <w:p>
       <w:pPr>
         <w:pStyle w:val="Kop1"/>
+        <w:numPr>
+          <w:ilvl w:val="0"/>
+          <w:numId w:val="6"/>
+        </w:numPr>
         <w:jc w:val="center"/>
         <w:rPr>
           <w:rFonts w:ascii="Arial" w:hAnsi="Arial" w:cs="Arial"/>
         </w:rPr>
       </w:pPr>
-      <w:bookmarkStart w:id="1" w:name="_Toc454186362"/>
-      <w:bookmarkStart w:id="2" w:name="_Toc465251907"/>
+      <w:bookmarkStart w:id="0" w:name="_Toc454186362"/>
+      <w:bookmarkStart w:id="1" w:name="_Toc465251907"/>
+      <w:bookmarkStart w:id="2" w:name="_Toc475356186"/>
       <w:bookmarkStart w:id="3" w:name="_Toc445990117"/>
-      <w:bookmarkStart w:id="4" w:name="_Toc475356186"/>
       <w:r>
         <w:rPr>
           <w:rFonts w:ascii="Arial" w:hAnsi="Arial" w:cs="Arial"/>
@@ -2027,9 +2009,9 @@
         <w:lastRenderedPageBreak/>
         <w:t>Titelvervolgblad</w:t>
       </w:r>
+      <w:bookmarkEnd w:id="0"/>
       <w:bookmarkEnd w:id="1"/>
       <w:bookmarkEnd w:id="2"/>
-      <w:bookmarkEnd w:id="4"/>
     </w:p>
     <w:p/>
     <w:p>
@@ -2160,25 +2142,7 @@
           <w:szCs w:val="24"/>
         </w:rPr>
         <w:tab/>
-        <w:t xml:space="preserve">: Jorrit </w:t>
-      </w:r>
-      <w:proofErr w:type="spellStart"/>
-      <w:r>
-        <w:rPr>
-          <w:rFonts w:ascii="Arial" w:hAnsi="Arial" w:cs="Arial"/>
-          <w:sz w:val="24"/>
-          <w:szCs w:val="24"/>
-        </w:rPr>
-        <w:t>Meeuwissen</w:t>
-      </w:r>
-      <w:proofErr w:type="spellEnd"/>
-      <w:r>
-        <w:rPr>
-          <w:rFonts w:ascii="Arial" w:hAnsi="Arial" w:cs="Arial"/>
-          <w:sz w:val="24"/>
-          <w:szCs w:val="24"/>
-        </w:rPr>
-        <w:t>, Teun Aarts</w:t>
+        <w:t>: Jorrit Meeuwissen, Teun Aarts</w:t>
       </w:r>
     </w:p>
     <w:p>
@@ -2217,7 +2181,6 @@
         </w:rPr>
         <w:t xml:space="preserve"> </w:t>
       </w:r>
-      <w:proofErr w:type="spellStart"/>
       <w:r>
         <w:rPr>
           <w:rFonts w:ascii="Arial" w:hAnsi="Arial" w:cs="Arial"/>
@@ -2226,18 +2189,7 @@
           <w:szCs w:val="24"/>
           <w:lang w:val="en-US"/>
         </w:rPr>
-        <w:t>adressen</w:t>
-      </w:r>
-      <w:proofErr w:type="spellEnd"/>
-      <w:r>
-        <w:rPr>
-          <w:rFonts w:ascii="Arial" w:hAnsi="Arial" w:cs="Arial"/>
-          <w:b/>
-          <w:sz w:val="24"/>
-          <w:szCs w:val="24"/>
-          <w:lang w:val="en-US"/>
-        </w:rPr>
-        <w:t xml:space="preserve"> </w:t>
+        <w:t xml:space="preserve">adressen </w:t>
       </w:r>
       <w:r>
         <w:rPr>
@@ -2822,25 +2774,7 @@
           <w:szCs w:val="24"/>
         </w:rPr>
         <w:tab/>
-        <w:t xml:space="preserve">: </w:t>
-      </w:r>
-      <w:proofErr w:type="spellStart"/>
-      <w:r>
-        <w:rPr>
-          <w:rFonts w:ascii="Arial" w:hAnsi="Arial" w:cs="Arial"/>
-          <w:sz w:val="24"/>
-          <w:szCs w:val="24"/>
-        </w:rPr>
-        <w:t>Terheijdenseweg</w:t>
-      </w:r>
-      <w:proofErr w:type="spellEnd"/>
-      <w:r>
-        <w:rPr>
-          <w:rFonts w:ascii="Arial" w:hAnsi="Arial" w:cs="Arial"/>
-          <w:sz w:val="24"/>
-          <w:szCs w:val="24"/>
-        </w:rPr>
-        <w:t xml:space="preserve"> 350</w:t>
+        <w:t>: Terheijdenseweg 350</w:t>
       </w:r>
     </w:p>
     <w:p>
@@ -2928,61 +2862,7 @@
           <w:szCs w:val="24"/>
         </w:rPr>
         <w:tab/>
-        <w:t xml:space="preserve">: </w:t>
-      </w:r>
-      <w:proofErr w:type="spellStart"/>
-      <w:r>
-        <w:rPr>
-          <w:rFonts w:ascii="Arial" w:hAnsi="Arial" w:cs="Arial"/>
-          <w:sz w:val="24"/>
-          <w:szCs w:val="24"/>
-        </w:rPr>
-        <w:t>Jia</w:t>
-      </w:r>
-      <w:proofErr w:type="spellEnd"/>
-      <w:r>
-        <w:rPr>
-          <w:rFonts w:ascii="Arial" w:hAnsi="Arial" w:cs="Arial"/>
-          <w:sz w:val="24"/>
-          <w:szCs w:val="24"/>
-        </w:rPr>
-        <w:t xml:space="preserve"> </w:t>
-      </w:r>
-      <w:proofErr w:type="spellStart"/>
-      <w:r>
-        <w:rPr>
-          <w:rFonts w:ascii="Arial" w:hAnsi="Arial" w:cs="Arial"/>
-          <w:sz w:val="24"/>
-          <w:szCs w:val="24"/>
-        </w:rPr>
-        <w:t>Yun</w:t>
-      </w:r>
-      <w:proofErr w:type="spellEnd"/>
-      <w:r>
-        <w:rPr>
-          <w:rFonts w:ascii="Arial" w:hAnsi="Arial" w:cs="Arial"/>
-          <w:sz w:val="24"/>
-          <w:szCs w:val="24"/>
-        </w:rPr>
-        <w:t xml:space="preserve"> </w:t>
-      </w:r>
-      <w:proofErr w:type="spellStart"/>
-      <w:r>
-        <w:rPr>
-          <w:rFonts w:ascii="Arial" w:hAnsi="Arial" w:cs="Arial"/>
-          <w:sz w:val="24"/>
-          <w:szCs w:val="24"/>
-        </w:rPr>
-        <w:t>Kuo</w:t>
-      </w:r>
-      <w:proofErr w:type="spellEnd"/>
-      <w:r>
-        <w:rPr>
-          <w:rFonts w:ascii="Arial" w:hAnsi="Arial" w:cs="Arial"/>
-          <w:sz w:val="24"/>
-          <w:szCs w:val="24"/>
-        </w:rPr>
-        <w:t xml:space="preserve"> </w:t>
+        <w:t xml:space="preserve">: Jia Yun Kuo </w:t>
       </w:r>
     </w:p>
     <w:p>
@@ -3217,13 +3097,16 @@
     <w:p>
       <w:pPr>
         <w:pStyle w:val="Kop1"/>
-        <w:ind w:left="720"/>
+        <w:numPr>
+          <w:ilvl w:val="0"/>
+          <w:numId w:val="6"/>
+        </w:numPr>
         <w:jc w:val="center"/>
         <w:rPr>
           <w:rFonts w:ascii="Arial" w:hAnsi="Arial" w:cs="Arial"/>
         </w:rPr>
       </w:pPr>
-      <w:bookmarkStart w:id="5" w:name="_Toc475356187"/>
+      <w:bookmarkStart w:id="4" w:name="_Toc475356187"/>
       <w:r>
         <w:rPr>
           <w:rFonts w:ascii="Arial" w:hAnsi="Arial" w:cs="Arial"/>
@@ -3232,7 +3115,76 @@
         <w:t>Achtergronden</w:t>
       </w:r>
       <w:bookmarkEnd w:id="3"/>
+      <w:bookmarkEnd w:id="4"/>
+    </w:p>
+    <w:p/>
+    <w:p>
+      <w:pPr>
+        <w:pStyle w:val="Geenafstand"/>
+        <w:rPr>
+          <w:rFonts w:ascii="Arial" w:hAnsi="Arial" w:cs="Arial"/>
+          <w:sz w:val="24"/>
+        </w:rPr>
+      </w:pPr>
+      <w:r>
+        <w:rPr>
+          <w:rFonts w:ascii="Arial" w:hAnsi="Arial" w:cs="Arial"/>
+          <w:sz w:val="24"/>
+        </w:rPr>
+        <w:t xml:space="preserve">Wij maken een mobiele app voor WallWei. WallWei is een redelijk groot bedrijf. Het bedrijf heeft zo’n 15 werknemers. Het bedrijf houd zich vooral bezig met het werven van scholen en ervoor zorgen dat ze goede producten bij de scholen afleveren. Zodat de scholen beter worden met hun producten die ze leveren aan de scholen. </w:t>
+      </w:r>
+      <w:r>
+        <w:rPr>
+          <w:rFonts w:ascii="Arial" w:hAnsi="Arial" w:cs="Arial"/>
+          <w:sz w:val="24"/>
+        </w:rPr>
+        <w:t>Daarom wil WallWei nu een app hebben die ervoor zorgt dat het rooster ook op je mobiel goed te zien is. Want dat is er nog niet bij veel scholen en die scholen die willen dat zelf ook hebben omdat ze dan denken dat er minder leerlingen hun lessen missen en dat er dan veel minder verwarring is.</w:t>
+      </w:r>
+      <w:r>
+        <w:rPr>
+          <w:rFonts w:ascii="Arial" w:hAnsi="Arial" w:cs="Arial"/>
+          <w:sz w:val="24"/>
+        </w:rPr>
+        <w:t xml:space="preserve"> Dat is fijn voor de docenten maar ook voor de leerlingen. Daarom heeft WallWei ons gevraagd of dat wij zo’n app konden maken zodat hun dat weer aan de scholen kunnen afleveren. </w:t>
+      </w:r>
+      <w:r>
+        <w:rPr>
+          <w:rFonts w:ascii="Arial" w:hAnsi="Arial" w:cs="Arial"/>
+          <w:sz w:val="24"/>
+        </w:rPr>
+        <w:t>De persoon waar wij mee contact hebben van WallWei is de heer Kuo. Dus alles wat wij hebben of als wij iets moeten laten zien of als er iets onduidelijk is, gaat allemaal via de heer Kuo.</w:t>
+      </w:r>
+    </w:p>
+    <w:p>
+      <w:pPr>
+        <w:rPr>
+          <w:rFonts w:ascii="Arial" w:hAnsi="Arial" w:cs="Arial"/>
+          <w:sz w:val="24"/>
+        </w:rPr>
+      </w:pPr>
+    </w:p>
+    <w:p>
+      <w:pPr>
+        <w:pStyle w:val="Kop1"/>
+        <w:numPr>
+          <w:ilvl w:val="0"/>
+          <w:numId w:val="6"/>
+        </w:numPr>
+        <w:jc w:val="center"/>
+        <w:rPr>
+          <w:rFonts w:ascii="Arial" w:hAnsi="Arial" w:cs="Arial"/>
+        </w:rPr>
+      </w:pPr>
+      <w:bookmarkStart w:id="5" w:name="_Toc445990118"/>
+      <w:bookmarkStart w:id="6" w:name="_Toc475356188"/>
+      <w:r>
+        <w:rPr>
+          <w:rFonts w:ascii="Arial" w:hAnsi="Arial" w:cs="Arial"/>
+        </w:rPr>
+        <w:t>Doelstellingen</w:t>
+      </w:r>
       <w:bookmarkEnd w:id="5"/>
+      <w:bookmarkEnd w:id="6"/>
     </w:p>
     <w:p/>
     <w:p>
@@ -3248,158 +3200,63 @@
           <w:rFonts w:ascii="Arial" w:hAnsi="Arial" w:cs="Arial"/>
           <w:sz w:val="24"/>
         </w:rPr>
-        <w:t xml:space="preserve">Wij maken een mobiele app voor WallWei. WallWei is een redelijk groot bedrijf. Het bedrijf heeft zo’n 15 werknemers. Het bedrijf houd zich vooral bezig met het werven van scholen en ervoor zorgen dat ze goede producten bij de scholen afleveren. Zodat de scholen beter worden met hun producten die ze leveren aan de scholen. </w:t>
-      </w:r>
-      <w:r>
-        <w:rPr>
-          <w:rFonts w:ascii="Arial" w:hAnsi="Arial" w:cs="Arial"/>
-          <w:sz w:val="24"/>
-        </w:rPr>
-        <w:t>Daarom wil WallWei nu een app hebben die ervoor zorgt dat het rooster ook op je mobiel goed te zien is. Want dat is er nog niet bij veel scholen en die scholen die willen dat zelf ook hebben omdat ze dan denken dat er minder leerlingen hun lessen missen en dat er dan veel minder verwarring is.</w:t>
-      </w:r>
-      <w:r>
-        <w:rPr>
-          <w:rFonts w:ascii="Arial" w:hAnsi="Arial" w:cs="Arial"/>
-          <w:sz w:val="24"/>
-        </w:rPr>
-        <w:t xml:space="preserve"> Dat is fijn voor de docenten maar ook voor de leerlingen. Daarom heeft WallWei ons gevraagd of dat wij zo’n app konden maken zodat hun dat weer aan de scholen kunnen afleveren. </w:t>
-      </w:r>
-      <w:r>
-        <w:rPr>
-          <w:rFonts w:ascii="Arial" w:hAnsi="Arial" w:cs="Arial"/>
-          <w:sz w:val="24"/>
-        </w:rPr>
-        <w:t xml:space="preserve">De persoon waar wij mee contact hebben van WallWei is de heer </w:t>
-      </w:r>
-      <w:proofErr w:type="spellStart"/>
-      <w:r>
-        <w:rPr>
-          <w:rFonts w:ascii="Arial" w:hAnsi="Arial" w:cs="Arial"/>
-          <w:sz w:val="24"/>
-        </w:rPr>
-        <w:t>Kuo</w:t>
-      </w:r>
-      <w:proofErr w:type="spellEnd"/>
-      <w:r>
-        <w:rPr>
-          <w:rFonts w:ascii="Arial" w:hAnsi="Arial" w:cs="Arial"/>
-          <w:sz w:val="24"/>
-        </w:rPr>
-        <w:t xml:space="preserve">. Dus alles wat wij hebben of als wij iets moeten laten zien of als er iets onduidelijk is, gaat allemaal via de heer </w:t>
-      </w:r>
-      <w:proofErr w:type="spellStart"/>
-      <w:r>
-        <w:rPr>
-          <w:rFonts w:ascii="Arial" w:hAnsi="Arial" w:cs="Arial"/>
-          <w:sz w:val="24"/>
-        </w:rPr>
-        <w:t>Kuo</w:t>
-      </w:r>
-      <w:proofErr w:type="spellEnd"/>
-      <w:r>
-        <w:rPr>
-          <w:rFonts w:ascii="Arial" w:hAnsi="Arial" w:cs="Arial"/>
-          <w:sz w:val="24"/>
-        </w:rPr>
-        <w:t>.</w:t>
-      </w:r>
-    </w:p>
-    <w:p>
-      <w:pPr>
-        <w:rPr>
-          <w:rFonts w:ascii="Arial" w:hAnsi="Arial" w:cs="Arial"/>
-          <w:sz w:val="24"/>
-        </w:rPr>
-      </w:pPr>
+        <w:t xml:space="preserve">Het makkelijk kunnen zien van de roosters is niet helemaal optimaal. Als oorzaak hiervan is dat er alles op de computer moet worden gedaan en er geen app is. Daardoor ontstaat er veel verwarring wanneer er een les uitvalt of verschuift en dat is niet zo leuk. U heeft ons gevraagd of dat wij een mobiele applicatie kunnen maken waarbij docenten en leerlingen hun rooster makkelijk kunnen zien. Waardoor er minder verwarring ontstaat over het rooster. Ook zou er een absentie in kunnen komen omdat dat ook niet optimaal gaat op het moment. Dus als de leerling zich ook ziek kan melden in de app of dat de docent de les kan laten uitvallen op de app zou dat heel makkelijk zijn en is iedereen ook gelijk op de hoogte. </w:t>
+      </w:r>
+    </w:p>
+    <w:p>
+      <w:pPr>
+        <w:pStyle w:val="Geenafstand"/>
+        <w:rPr>
+          <w:rFonts w:ascii="Arial" w:hAnsi="Arial" w:cs="Arial"/>
+          <w:sz w:val="24"/>
+        </w:rPr>
+      </w:pPr>
+    </w:p>
+    <w:p>
+      <w:pPr>
+        <w:pStyle w:val="Geenafstand"/>
+        <w:rPr>
+          <w:rFonts w:ascii="Arial" w:hAnsi="Arial" w:cs="Arial"/>
+          <w:sz w:val="24"/>
+        </w:rPr>
+      </w:pPr>
+      <w:r>
+        <w:rPr>
+          <w:rFonts w:ascii="Arial" w:hAnsi="Arial" w:cs="Arial"/>
+          <w:sz w:val="24"/>
+        </w:rPr>
+        <w:t xml:space="preserve">Dus daarom heeft WallWei ons gevraagd of dat wij een app konden maken die ervoor zorgt dat het rooster makkelijker te zien is. Dit kan WallWei dan aan verschillende scholen aanbieden. </w:t>
+      </w:r>
+    </w:p>
+    <w:p>
+      <w:pPr>
+        <w:rPr>
+          <w:rFonts w:ascii="Arial" w:hAnsi="Arial" w:cs="Arial"/>
+          <w:sz w:val="24"/>
+        </w:rPr>
+      </w:pPr>
+      <w:r>
+        <w:rPr>
+          <w:rFonts w:ascii="Arial" w:hAnsi="Arial" w:cs="Arial"/>
+          <w:sz w:val="24"/>
+        </w:rPr>
+        <w:br w:type="page"/>
+      </w:r>
     </w:p>
     <w:p>
       <w:pPr>
         <w:pStyle w:val="Kop1"/>
-        <w:ind w:left="360"/>
+        <w:numPr>
+          <w:ilvl w:val="0"/>
+          <w:numId w:val="6"/>
+        </w:numPr>
         <w:jc w:val="center"/>
         <w:rPr>
           <w:rFonts w:ascii="Arial" w:hAnsi="Arial" w:cs="Arial"/>
         </w:rPr>
       </w:pPr>
-      <w:bookmarkStart w:id="6" w:name="_Toc445990118"/>
-      <w:bookmarkStart w:id="7" w:name="_Toc475356188"/>
-      <w:r>
-        <w:rPr>
-          <w:rFonts w:ascii="Arial" w:hAnsi="Arial" w:cs="Arial"/>
-        </w:rPr>
-        <w:t>Doelstellingen</w:t>
-      </w:r>
-      <w:bookmarkEnd w:id="6"/>
-      <w:bookmarkEnd w:id="7"/>
-    </w:p>
-    <w:p/>
-    <w:p>
-      <w:pPr>
-        <w:pStyle w:val="Geenafstand"/>
-        <w:rPr>
-          <w:rFonts w:ascii="Arial" w:hAnsi="Arial" w:cs="Arial"/>
-          <w:sz w:val="24"/>
-        </w:rPr>
-      </w:pPr>
-      <w:r>
-        <w:rPr>
-          <w:rFonts w:ascii="Arial" w:hAnsi="Arial" w:cs="Arial"/>
-          <w:sz w:val="24"/>
-        </w:rPr>
-        <w:t xml:space="preserve">Het makkelijk kunnen zien van de roosters is niet helemaal optimaal. Als oorzaak hiervan is dat er alles op de computer moet worden gedaan en er geen app is. Daardoor ontstaat er veel verwarring wanneer er een les uitvalt of verschuift en dat is niet zo leuk. U heeft ons gevraagd of dat wij een mobiele applicatie kunnen maken waarbij docenten en leerlingen hun rooster makkelijk kunnen zien. Waardoor er minder verwarring ontstaat over het rooster. Ook zou er een absentie in kunnen komen omdat dat ook niet optimaal gaat op het moment. Dus als de leerling zich ook ziek kan melden in de app of dat de docent de les kan laten uitvallen op de app zou dat heel makkelijk zijn en is iedereen ook gelijk op de hoogte. </w:t>
-      </w:r>
-    </w:p>
-    <w:p>
-      <w:pPr>
-        <w:pStyle w:val="Geenafstand"/>
-        <w:rPr>
-          <w:rFonts w:ascii="Arial" w:hAnsi="Arial" w:cs="Arial"/>
-          <w:sz w:val="24"/>
-        </w:rPr>
-      </w:pPr>
-    </w:p>
-    <w:p>
-      <w:pPr>
-        <w:pStyle w:val="Geenafstand"/>
-        <w:rPr>
-          <w:rFonts w:ascii="Arial" w:hAnsi="Arial" w:cs="Arial"/>
-          <w:sz w:val="24"/>
-        </w:rPr>
-      </w:pPr>
-      <w:r>
-        <w:rPr>
-          <w:rFonts w:ascii="Arial" w:hAnsi="Arial" w:cs="Arial"/>
-          <w:sz w:val="24"/>
-        </w:rPr>
-        <w:t xml:space="preserve">Dus daarom heeft WallWei ons gevraagd of dat wij een app konden maken die ervoor zorgt dat het rooster makkelijker te zien is. Dit kan WallWei dan aan verschillende scholen aanbieden. </w:t>
-      </w:r>
-    </w:p>
-    <w:p>
-      <w:pPr>
-        <w:rPr>
-          <w:rFonts w:ascii="Arial" w:hAnsi="Arial" w:cs="Arial"/>
-          <w:sz w:val="24"/>
-        </w:rPr>
-      </w:pPr>
-      <w:r>
-        <w:rPr>
-          <w:rFonts w:ascii="Arial" w:hAnsi="Arial" w:cs="Arial"/>
-          <w:sz w:val="24"/>
-        </w:rPr>
-        <w:br w:type="page"/>
-      </w:r>
-    </w:p>
-    <w:p>
-      <w:pPr>
-        <w:pStyle w:val="Kop1"/>
-        <w:ind w:left="360"/>
-        <w:jc w:val="center"/>
-        <w:rPr>
-          <w:rFonts w:ascii="Arial" w:hAnsi="Arial" w:cs="Arial"/>
-        </w:rPr>
-      </w:pPr>
-      <w:bookmarkStart w:id="8" w:name="_Toc445990119"/>
-      <w:bookmarkStart w:id="9" w:name="_Toc475356189"/>
+      <w:bookmarkStart w:id="7" w:name="_Toc445990119"/>
+      <w:bookmarkStart w:id="8" w:name="_Toc475356189"/>
       <w:r>
         <w:rPr>
           <w:rFonts w:ascii="Arial" w:hAnsi="Arial" w:cs="Arial"/>
@@ -3407,107 +3264,110 @@
         <w:lastRenderedPageBreak/>
         <w:t>Projectopdrachten</w:t>
       </w:r>
+      <w:bookmarkEnd w:id="7"/>
       <w:bookmarkEnd w:id="8"/>
+    </w:p>
+    <w:p/>
+    <w:p>
+      <w:pPr>
+        <w:pStyle w:val="Geenafstand"/>
+        <w:rPr>
+          <w:rFonts w:ascii="Arial" w:hAnsi="Arial" w:cs="Arial"/>
+          <w:sz w:val="24"/>
+        </w:rPr>
+      </w:pPr>
+      <w:r>
+        <w:rPr>
+          <w:rFonts w:ascii="Arial" w:hAnsi="Arial" w:cs="Arial"/>
+          <w:sz w:val="24"/>
+        </w:rPr>
+        <w:t xml:space="preserve">De opdracht voor WallWei is dat wij een rooster app maken. Deze noemen wij dan ook rooster app. De opdracht is dat wij een mobiele app maken die ervoor zorgt dat de leerlingen en docenten op hun mobiel kunnen kijken wat hun rooster is. Deze opdracht is best belangrijk omdat dit op de scholen </w:t>
+      </w:r>
+      <w:r>
+        <w:rPr>
+          <w:rFonts w:ascii="Arial" w:hAnsi="Arial" w:cs="Arial"/>
+          <w:sz w:val="24"/>
+        </w:rPr>
+        <w:t>vaak niet het geval is. Daarom w</w:t>
+      </w:r>
+      <w:r>
+        <w:rPr>
+          <w:rFonts w:ascii="Arial" w:hAnsi="Arial" w:cs="Arial"/>
+          <w:sz w:val="24"/>
+        </w:rPr>
+        <w:t xml:space="preserve">il WallWei juist zo’n app zodat ze die weer aan de scholen kunnen verkopen. Naast dat de leerlingen en docenten het rooster kunnen zien moet er ook voor worden gezorgd dat de leerlingen en docenten absentie kunnen toevoegen. Dus als de docent ziek is dan kan hij de les afzeggen en dan kunnen de leerlingen gelijk zien dat de les uitvalt. </w:t>
+      </w:r>
+      <w:r>
+        <w:rPr>
+          <w:rFonts w:ascii="Arial" w:hAnsi="Arial" w:cs="Arial"/>
+          <w:sz w:val="24"/>
+        </w:rPr>
+        <w:t>Dit is fijner voor iedereen want zo ontstaat er veel minder verwarring op school en dat is veel fijner voor iedereen en kunnen de leerlingen beter leren.</w:t>
+      </w:r>
+    </w:p>
+    <w:p>
+      <w:pPr>
+        <w:pStyle w:val="Geenafstand"/>
+        <w:rPr>
+          <w:rFonts w:ascii="Arial" w:hAnsi="Arial" w:cs="Arial"/>
+          <w:sz w:val="24"/>
+        </w:rPr>
+      </w:pPr>
+    </w:p>
+    <w:p>
+      <w:pPr>
+        <w:pStyle w:val="Geenafstand"/>
+        <w:rPr>
+          <w:rFonts w:ascii="Arial" w:hAnsi="Arial" w:cs="Arial"/>
+          <w:sz w:val="24"/>
+        </w:rPr>
+      </w:pPr>
+      <w:r>
+        <w:rPr>
+          <w:rFonts w:ascii="Arial" w:hAnsi="Arial" w:cs="Arial"/>
+          <w:sz w:val="24"/>
+        </w:rPr>
+        <w:t xml:space="preserve">Ook moeten de leerlingen zich ziek kunnen melden op de app zodat de docent gelijk kan zien welke leerlingen er ziek zijn of niet konden komen. Dit is dan ook weer makkelijker voor iedereen en een absentie toevoegen is zo gedaan op je mobiel want iedereen heeft tegenwoordig een smartphone. </w:t>
+      </w:r>
+      <w:r>
+        <w:rPr>
+          <w:rFonts w:ascii="Arial" w:hAnsi="Arial" w:cs="Arial"/>
+          <w:sz w:val="24"/>
+        </w:rPr>
+        <w:t xml:space="preserve">Doordat leerlingen zich zelf ook ziek kunnen melden ontstaat er ook minder verwarring want dan weet de docent al gelijk dat hij niet op die leerlingen hoeft te wachten met les en kan hij gewoon beginnen. </w:t>
+      </w:r>
+    </w:p>
+    <w:p/>
+    <w:p>
+      <w:pPr>
+        <w:rPr>
+          <w:rFonts w:ascii="Arial" w:hAnsi="Arial" w:cs="Arial"/>
+          <w:sz w:val="24"/>
+        </w:rPr>
+      </w:pPr>
+    </w:p>
+    <w:p>
+      <w:pPr>
+        <w:pStyle w:val="Kop1"/>
+        <w:numPr>
+          <w:ilvl w:val="0"/>
+          <w:numId w:val="6"/>
+        </w:numPr>
+        <w:jc w:val="center"/>
+        <w:rPr>
+          <w:rFonts w:ascii="Arial" w:hAnsi="Arial" w:cs="Arial"/>
+        </w:rPr>
+      </w:pPr>
+      <w:bookmarkStart w:id="9" w:name="_Toc445990120"/>
+      <w:bookmarkStart w:id="10" w:name="_Toc475356190"/>
+      <w:r>
+        <w:rPr>
+          <w:rFonts w:ascii="Arial" w:hAnsi="Arial" w:cs="Arial"/>
+        </w:rPr>
+        <w:t>Projectactiviteiten</w:t>
+      </w:r>
       <w:bookmarkEnd w:id="9"/>
-    </w:p>
-    <w:p/>
-    <w:p>
-      <w:pPr>
-        <w:pStyle w:val="Geenafstand"/>
-        <w:rPr>
-          <w:rFonts w:ascii="Arial" w:hAnsi="Arial" w:cs="Arial"/>
-          <w:sz w:val="24"/>
-        </w:rPr>
-      </w:pPr>
-      <w:r>
-        <w:rPr>
-          <w:rFonts w:ascii="Arial" w:hAnsi="Arial" w:cs="Arial"/>
-          <w:sz w:val="24"/>
-        </w:rPr>
-        <w:t xml:space="preserve">De opdracht voor WallWei is dat wij een rooster app maken. Deze noemen wij dan ook rooster app. De opdracht is dat wij een mobiele app maken die ervoor zorgt dat de leerlingen en docenten op hun mobiel kunnen kijken wat hun rooster is. Deze opdracht is best belangrijk omdat dit op de scholen </w:t>
-      </w:r>
-      <w:r>
-        <w:rPr>
-          <w:rFonts w:ascii="Arial" w:hAnsi="Arial" w:cs="Arial"/>
-          <w:sz w:val="24"/>
-        </w:rPr>
-        <w:t>vaak niet het geval is. Daarom w</w:t>
-      </w:r>
-      <w:r>
-        <w:rPr>
-          <w:rFonts w:ascii="Arial" w:hAnsi="Arial" w:cs="Arial"/>
-          <w:sz w:val="24"/>
-        </w:rPr>
-        <w:t xml:space="preserve">il WallWei juist zo’n app zodat ze die weer aan de scholen kunnen verkopen. Naast dat de leerlingen en docenten het rooster kunnen zien moet er ook voor worden gezorgd dat de leerlingen en docenten absentie kunnen toevoegen. Dus als de docent ziek is dan kan hij de les afzeggen en dan kunnen de leerlingen gelijk zien dat de les uitvalt. </w:t>
-      </w:r>
-      <w:r>
-        <w:rPr>
-          <w:rFonts w:ascii="Arial" w:hAnsi="Arial" w:cs="Arial"/>
-          <w:sz w:val="24"/>
-        </w:rPr>
-        <w:t>Dit is fijner voor iedereen want zo ontstaat er veel minder verwarring op school en dat is veel fijner voor iedereen en kunnen de leerlingen beter leren.</w:t>
-      </w:r>
-    </w:p>
-    <w:p>
-      <w:pPr>
-        <w:pStyle w:val="Geenafstand"/>
-        <w:rPr>
-          <w:rFonts w:ascii="Arial" w:hAnsi="Arial" w:cs="Arial"/>
-          <w:sz w:val="24"/>
-        </w:rPr>
-      </w:pPr>
-    </w:p>
-    <w:p>
-      <w:pPr>
-        <w:pStyle w:val="Geenafstand"/>
-        <w:rPr>
-          <w:rFonts w:ascii="Arial" w:hAnsi="Arial" w:cs="Arial"/>
-          <w:sz w:val="24"/>
-        </w:rPr>
-      </w:pPr>
-      <w:r>
-        <w:rPr>
-          <w:rFonts w:ascii="Arial" w:hAnsi="Arial" w:cs="Arial"/>
-          <w:sz w:val="24"/>
-        </w:rPr>
-        <w:t xml:space="preserve">Ook moeten de leerlingen zich ziek kunnen melden op de app zodat de docent gelijk kan zien welke leerlingen er ziek zijn of niet konden komen. Dit is dan ook weer makkelijker voor iedereen en een absentie toevoegen is zo gedaan op je mobiel want iedereen heeft tegenwoordig een smartphone. </w:t>
-      </w:r>
-      <w:r>
-        <w:rPr>
-          <w:rFonts w:ascii="Arial" w:hAnsi="Arial" w:cs="Arial"/>
-          <w:sz w:val="24"/>
-        </w:rPr>
-        <w:t xml:space="preserve">Doordat leerlingen zich zelf ook ziek kunnen melden ontstaat er ook minder verwarring want dan weet de docent al gelijk dat hij niet op die leerlingen hoeft te wachten met les en kan hij gewoon beginnen. </w:t>
-      </w:r>
-    </w:p>
-    <w:p/>
-    <w:p>
-      <w:pPr>
-        <w:rPr>
-          <w:rFonts w:ascii="Arial" w:hAnsi="Arial" w:cs="Arial"/>
-          <w:sz w:val="24"/>
-        </w:rPr>
-      </w:pPr>
-    </w:p>
-    <w:p>
-      <w:pPr>
-        <w:pStyle w:val="Kop1"/>
-        <w:ind w:left="360"/>
-        <w:jc w:val="center"/>
-        <w:rPr>
-          <w:rFonts w:ascii="Arial" w:hAnsi="Arial" w:cs="Arial"/>
-        </w:rPr>
-      </w:pPr>
-      <w:bookmarkStart w:id="10" w:name="_Toc445990120"/>
-      <w:bookmarkStart w:id="11" w:name="_Toc475356190"/>
-      <w:r>
-        <w:rPr>
-          <w:rFonts w:ascii="Arial" w:hAnsi="Arial" w:cs="Arial"/>
-        </w:rPr>
-        <w:t>Projectactiviteiten</w:t>
-      </w:r>
       <w:bookmarkEnd w:id="10"/>
-      <w:bookmarkEnd w:id="11"/>
     </w:p>
     <w:p/>
     <w:p>
@@ -3666,239 +3526,253 @@
     <w:p>
       <w:pPr>
         <w:pStyle w:val="Kop1"/>
-        <w:ind w:left="360"/>
+        <w:numPr>
+          <w:ilvl w:val="0"/>
+          <w:numId w:val="6"/>
+        </w:numPr>
         <w:jc w:val="center"/>
         <w:rPr>
           <w:rFonts w:ascii="Arial" w:hAnsi="Arial" w:cs="Arial"/>
         </w:rPr>
       </w:pPr>
-      <w:bookmarkStart w:id="12" w:name="_Toc445990121"/>
-      <w:bookmarkStart w:id="13" w:name="_Toc475356191"/>
+      <w:bookmarkStart w:id="11" w:name="_Toc445990121"/>
+      <w:bookmarkStart w:id="12" w:name="_Toc475356191"/>
       <w:r>
         <w:rPr>
           <w:rFonts w:ascii="Arial" w:hAnsi="Arial" w:cs="Arial"/>
         </w:rPr>
         <w:t>Projectgrenzen</w:t>
       </w:r>
+      <w:bookmarkEnd w:id="11"/>
       <w:bookmarkEnd w:id="12"/>
+    </w:p>
+    <w:p/>
+    <w:p>
+      <w:pPr>
+        <w:pStyle w:val="Geenafstand"/>
+        <w:rPr>
+          <w:rFonts w:ascii="Arial" w:hAnsi="Arial" w:cs="Arial"/>
+          <w:sz w:val="24"/>
+        </w:rPr>
+      </w:pPr>
+      <w:r>
+        <w:rPr>
+          <w:rFonts w:ascii="Arial" w:hAnsi="Arial" w:cs="Arial"/>
+          <w:sz w:val="24"/>
+        </w:rPr>
+        <w:t xml:space="preserve">De opdracht begint op 13-2-2017 en het de opdracht moet helemaal klaar zijn op      </w:t>
+      </w:r>
+      <w:r>
+        <w:rPr>
+          <w:rFonts w:ascii="Arial" w:hAnsi="Arial" w:cs="Arial"/>
+          <w:sz w:val="24"/>
+        </w:rPr>
+        <w:t xml:space="preserve">7-4-2017. </w:t>
+      </w:r>
+      <w:r>
+        <w:rPr>
+          <w:rFonts w:ascii="Arial" w:hAnsi="Arial" w:cs="Arial"/>
+          <w:sz w:val="24"/>
+        </w:rPr>
+        <w:t>Wij doen er elke ochtend van de week aan behalve of vrijdag, zaterdag en zondag. De tijd hiervan is van 8:20 tot 12:20.</w:t>
+      </w:r>
+      <w:r>
+        <w:rPr>
+          <w:rFonts w:ascii="Arial" w:hAnsi="Arial" w:cs="Arial"/>
+          <w:sz w:val="24"/>
+        </w:rPr>
+        <w:t xml:space="preserve"> Behalve op dinsdag want dan werken we tot</w:t>
+      </w:r>
+      <w:r>
+        <w:rPr>
+          <w:rFonts w:ascii="Arial" w:hAnsi="Arial" w:cs="Arial"/>
+          <w:sz w:val="24"/>
+        </w:rPr>
+        <w:t xml:space="preserve"> </w:t>
+      </w:r>
+      <w:r>
+        <w:rPr>
+          <w:rFonts w:ascii="Arial" w:hAnsi="Arial" w:cs="Arial"/>
+          <w:sz w:val="24"/>
+        </w:rPr>
+        <w:t>11:20.</w:t>
+      </w:r>
+      <w:r>
+        <w:rPr>
+          <w:rFonts w:ascii="Arial" w:hAnsi="Arial" w:cs="Arial"/>
+          <w:sz w:val="24"/>
+        </w:rPr>
+        <w:t xml:space="preserve"> Wij werken niet in de vakantie van 24-2-2017 tot 5-3-2017</w:t>
+      </w:r>
+      <w:r>
+        <w:rPr>
+          <w:rFonts w:ascii="Arial" w:hAnsi="Arial" w:cs="Arial"/>
+          <w:sz w:val="24"/>
+        </w:rPr>
+        <w:t>.</w:t>
+      </w:r>
+      <w:r>
+        <w:rPr>
+          <w:rFonts w:ascii="Arial" w:hAnsi="Arial" w:cs="Arial"/>
+          <w:sz w:val="24"/>
+        </w:rPr>
+        <w:t xml:space="preserve"> </w:t>
+      </w:r>
+      <w:r>
+        <w:rPr>
+          <w:rFonts w:ascii="Arial" w:hAnsi="Arial" w:cs="Arial"/>
+          <w:sz w:val="24"/>
+        </w:rPr>
+        <w:t xml:space="preserve">Als wij in moeilijkheden komen dan zullen wij in onze eigen tijd ervoor zorgen dat alles afkomt. </w:t>
+      </w:r>
+      <w:r>
+        <w:rPr>
+          <w:rFonts w:ascii="Arial" w:hAnsi="Arial" w:cs="Arial"/>
+          <w:sz w:val="24"/>
+        </w:rPr>
+        <w:t>Wij zullen de app zo maken zoals het in de hernieuwde opdracht staat beschreven en wat we met de opdrachtgever hebben besproken. Er kan niet zomaar iets worden bijgevoegd zonder overleg of dat wel goed is. Want dat kost dan weer meer tijd en we hebben alle tijd nodig voor de app die de opdrachtgever zo wil hebben.</w:t>
+      </w:r>
+      <w:r>
+        <w:rPr>
+          <w:rFonts w:ascii="Arial" w:hAnsi="Arial" w:cs="Arial"/>
+          <w:sz w:val="24"/>
+        </w:rPr>
+        <w:t xml:space="preserve"> De documenten die </w:t>
+      </w:r>
+      <w:r>
+        <w:rPr>
+          <w:rFonts w:ascii="Arial" w:hAnsi="Arial" w:cs="Arial"/>
+          <w:sz w:val="24"/>
+        </w:rPr>
+        <w:t xml:space="preserve">wij allemaal maken en opleveren staat ook beschreven in de planning. Want daar zie je wat we allemaal gaan maken en wanneer we verwachten het af te hebben. </w:t>
+      </w:r>
+      <w:r>
+        <w:rPr>
+          <w:rFonts w:ascii="Arial" w:hAnsi="Arial" w:cs="Arial"/>
+          <w:sz w:val="24"/>
+        </w:rPr>
+        <w:t>En dus ook hier als de opdrachtgever iets extra’s wil dan kan hij dat met ons bespreken maar als dat dan niet in de planning zit of er is geen document van met onze handtekening en de van de opdrachtgever dan maken we de extra functie niet.</w:t>
+      </w:r>
+    </w:p>
+    <w:p>
+      <w:pPr>
+        <w:pStyle w:val="Geenafstand"/>
+        <w:rPr>
+          <w:rFonts w:ascii="Arial" w:hAnsi="Arial" w:cs="Arial"/>
+          <w:sz w:val="24"/>
+        </w:rPr>
+      </w:pPr>
+    </w:p>
+    <w:p>
+      <w:pPr>
+        <w:pStyle w:val="Geenafstand"/>
+        <w:rPr>
+          <w:rFonts w:ascii="Arial" w:hAnsi="Arial" w:cs="Arial"/>
+          <w:sz w:val="24"/>
+        </w:rPr>
+      </w:pPr>
+      <w:r>
+        <w:rPr>
+          <w:rFonts w:ascii="Arial" w:hAnsi="Arial" w:cs="Arial"/>
+          <w:sz w:val="24"/>
+        </w:rPr>
+        <w:t xml:space="preserve">Hoeveel het project gaat kosten en wat we ervoor vragen dat staat allemaal in de offerte. Dus daar staat in hoeveel wij vragen voor de diensten die we het bedrijf </w:t>
+      </w:r>
+      <w:r>
+        <w:rPr>
+          <w:rFonts w:ascii="Arial" w:hAnsi="Arial" w:cs="Arial"/>
+          <w:sz w:val="24"/>
+        </w:rPr>
+        <w:t xml:space="preserve">verlenen. Daarnaast moet de app nu alleen nog maar in het Nederlands zijn. Dus we hoeven </w:t>
+      </w:r>
+      <w:r>
+        <w:rPr>
+          <w:rFonts w:ascii="Arial" w:hAnsi="Arial" w:cs="Arial"/>
+          <w:sz w:val="24"/>
+        </w:rPr>
+        <w:t>de app</w:t>
+      </w:r>
+      <w:r>
+        <w:rPr>
+          <w:rFonts w:ascii="Arial" w:hAnsi="Arial" w:cs="Arial"/>
+          <w:sz w:val="24"/>
+        </w:rPr>
+        <w:t xml:space="preserve"> nog niet in het Engels te maken.</w:t>
+      </w:r>
+      <w:r>
+        <w:rPr>
+          <w:rFonts w:ascii="Arial" w:hAnsi="Arial" w:cs="Arial"/>
+          <w:sz w:val="24"/>
+        </w:rPr>
+        <w:t xml:space="preserve"> </w:t>
+      </w:r>
+      <w:r>
+        <w:rPr>
+          <w:rFonts w:ascii="Arial" w:hAnsi="Arial" w:cs="Arial"/>
+          <w:sz w:val="24"/>
+        </w:rPr>
+        <w:t xml:space="preserve">De middelen die wij gebruiken hebben we allemaal ook dus daar zullen we geen oponthoud in hebben. </w:t>
+      </w:r>
+    </w:p>
+    <w:p>
+      <w:pPr>
+        <w:pStyle w:val="Geenafstand"/>
+        <w:rPr>
+          <w:rFonts w:ascii="Arial" w:hAnsi="Arial" w:cs="Arial"/>
+          <w:sz w:val="24"/>
+        </w:rPr>
+      </w:pPr>
+    </w:p>
+    <w:p>
+      <w:pPr>
+        <w:pStyle w:val="Geenafstand"/>
+        <w:rPr>
+          <w:rFonts w:ascii="Arial" w:hAnsi="Arial" w:cs="Arial"/>
+          <w:sz w:val="24"/>
+        </w:rPr>
+      </w:pPr>
+      <w:r>
+        <w:rPr>
+          <w:rFonts w:ascii="Arial" w:hAnsi="Arial" w:cs="Arial"/>
+          <w:sz w:val="24"/>
+        </w:rPr>
+        <w:t>Wij doen ook steeds alles comitten zodat we een git hebben waarin alle bestanden staan die wij hebben gemaakt.</w:t>
+      </w:r>
+      <w:r>
+        <w:rPr>
+          <w:rFonts w:ascii="Arial" w:hAnsi="Arial" w:cs="Arial"/>
+          <w:sz w:val="24"/>
+        </w:rPr>
+        <w:t xml:space="preserve"> </w:t>
+      </w:r>
+    </w:p>
+    <w:p>
+      <w:pPr>
+        <w:pStyle w:val="Geenafstand"/>
+        <w:rPr>
+          <w:rFonts w:ascii="Arial" w:hAnsi="Arial" w:cs="Arial"/>
+          <w:sz w:val="24"/>
+        </w:rPr>
+      </w:pPr>
+    </w:p>
+    <w:p>
+      <w:pPr>
+        <w:pStyle w:val="Geenafstand"/>
+        <w:rPr>
+          <w:rFonts w:ascii="Arial" w:hAnsi="Arial" w:cs="Arial"/>
+          <w:sz w:val="24"/>
+        </w:rPr>
+      </w:pPr>
+      <w:r>
+        <w:rPr>
+          <w:rFonts w:ascii="Arial" w:hAnsi="Arial" w:cs="Arial"/>
+          <w:sz w:val="24"/>
+        </w:rPr>
+        <w:t>Het project is echt af als we alle eisen hebben gehaald die de opdrachtgever on gaf. Dit zijn dan de eisen die er vanaf het begin waren en niet de eisen die er bij zijn gekomen.</w:t>
+      </w:r>
+      <w:bookmarkStart w:id="13" w:name="_GoBack"/>
       <w:bookmarkEnd w:id="13"/>
     </w:p>
-    <w:p/>
-    <w:p>
-      <w:pPr>
-        <w:pStyle w:val="Geenafstand"/>
-        <w:rPr>
-          <w:rFonts w:ascii="Arial" w:hAnsi="Arial" w:cs="Arial"/>
-          <w:sz w:val="24"/>
-        </w:rPr>
-      </w:pPr>
-      <w:r>
-        <w:rPr>
-          <w:rFonts w:ascii="Arial" w:hAnsi="Arial" w:cs="Arial"/>
-          <w:sz w:val="24"/>
-        </w:rPr>
-        <w:t xml:space="preserve">De opdracht begint op 13-2-2017 en het de opdracht moet helemaal klaar zijn op      </w:t>
-      </w:r>
-      <w:r>
-        <w:rPr>
-          <w:rFonts w:ascii="Arial" w:hAnsi="Arial" w:cs="Arial"/>
-          <w:sz w:val="24"/>
-        </w:rPr>
-        <w:t xml:space="preserve">7-4-2017. </w:t>
-      </w:r>
-      <w:r>
-        <w:rPr>
-          <w:rFonts w:ascii="Arial" w:hAnsi="Arial" w:cs="Arial"/>
-          <w:sz w:val="24"/>
-        </w:rPr>
-        <w:t>Wij doen er elke ochtend van de week aan behalve of vrijdag, zaterdag en zondag. De tijd hiervan is van 8:20 tot 12:20.</w:t>
-      </w:r>
-      <w:r>
-        <w:rPr>
-          <w:rFonts w:ascii="Arial" w:hAnsi="Arial" w:cs="Arial"/>
-          <w:sz w:val="24"/>
-        </w:rPr>
-        <w:t xml:space="preserve"> Behalve op dinsdag want dan werken we tot</w:t>
-      </w:r>
-      <w:r>
-        <w:rPr>
-          <w:rFonts w:ascii="Arial" w:hAnsi="Arial" w:cs="Arial"/>
-          <w:sz w:val="24"/>
-        </w:rPr>
-        <w:t xml:space="preserve"> </w:t>
-      </w:r>
-      <w:r>
-        <w:rPr>
-          <w:rFonts w:ascii="Arial" w:hAnsi="Arial" w:cs="Arial"/>
-          <w:sz w:val="24"/>
-        </w:rPr>
-        <w:t>11:20.</w:t>
-      </w:r>
-      <w:r>
-        <w:rPr>
-          <w:rFonts w:ascii="Arial" w:hAnsi="Arial" w:cs="Arial"/>
-          <w:sz w:val="24"/>
-        </w:rPr>
-        <w:t xml:space="preserve"> Wij werken niet in de vakantie van 24-2-2017 tot 5-3-2017</w:t>
-      </w:r>
-      <w:r>
-        <w:rPr>
-          <w:rFonts w:ascii="Arial" w:hAnsi="Arial" w:cs="Arial"/>
-          <w:sz w:val="24"/>
-        </w:rPr>
-        <w:t>.</w:t>
-      </w:r>
-      <w:r>
-        <w:rPr>
-          <w:rFonts w:ascii="Arial" w:hAnsi="Arial" w:cs="Arial"/>
-          <w:sz w:val="24"/>
-        </w:rPr>
-        <w:t xml:space="preserve"> </w:t>
-      </w:r>
-      <w:r>
-        <w:rPr>
-          <w:rFonts w:ascii="Arial" w:hAnsi="Arial" w:cs="Arial"/>
-          <w:sz w:val="24"/>
-        </w:rPr>
-        <w:t xml:space="preserve">Als wij in moeilijkheden komen dan zullen wij in onze eigen tijd ervoor zorgen dat alles afkomt. </w:t>
-      </w:r>
-      <w:r>
-        <w:rPr>
-          <w:rFonts w:ascii="Arial" w:hAnsi="Arial" w:cs="Arial"/>
-          <w:sz w:val="24"/>
-        </w:rPr>
-        <w:t>Wij zullen de app zo maken zoals het in de hernieuwde opdracht staat beschreven en wat we met de opdrachtgever hebben besproken. Er kan niet zomaar iets worden bijgevoegd zonder overleg of dat wel goed is. Want dat kost dan weer meer tijd en we hebben alle tijd nodig voor de app die de opdrachtgever zo wil hebben.</w:t>
-      </w:r>
-      <w:r>
-        <w:rPr>
-          <w:rFonts w:ascii="Arial" w:hAnsi="Arial" w:cs="Arial"/>
-          <w:sz w:val="24"/>
-        </w:rPr>
-        <w:t xml:space="preserve"> De documenten die </w:t>
-      </w:r>
-      <w:r>
-        <w:rPr>
-          <w:rFonts w:ascii="Arial" w:hAnsi="Arial" w:cs="Arial"/>
-          <w:sz w:val="24"/>
-        </w:rPr>
-        <w:t xml:space="preserve">wij allemaal maken en opleveren staat ook beschreven in de planning. Want daar zie je wat we allemaal gaan maken en wanneer we verwachten het af te hebben. </w:t>
-      </w:r>
-      <w:r>
-        <w:rPr>
-          <w:rFonts w:ascii="Arial" w:hAnsi="Arial" w:cs="Arial"/>
-          <w:sz w:val="24"/>
-        </w:rPr>
-        <w:t>En dus ook hier als de opdrachtgever iets extra’s wil dan kan hij dat met ons bespreken maar als dat dan niet in de planning zit of er is geen document van met onze handtekening en de van de opdrachtgever dan maken we de extra functie niet.</w:t>
-      </w:r>
-    </w:p>
-    <w:p>
-      <w:pPr>
-        <w:pStyle w:val="Geenafstand"/>
-        <w:rPr>
-          <w:rFonts w:ascii="Arial" w:hAnsi="Arial" w:cs="Arial"/>
-          <w:sz w:val="24"/>
-        </w:rPr>
-      </w:pPr>
-    </w:p>
-    <w:p>
-      <w:pPr>
-        <w:pStyle w:val="Geenafstand"/>
-        <w:rPr>
-          <w:rFonts w:ascii="Arial" w:hAnsi="Arial" w:cs="Arial"/>
-          <w:sz w:val="24"/>
-        </w:rPr>
-      </w:pPr>
-      <w:r>
-        <w:rPr>
-          <w:rFonts w:ascii="Arial" w:hAnsi="Arial" w:cs="Arial"/>
-          <w:sz w:val="24"/>
-        </w:rPr>
-        <w:t xml:space="preserve">Hoeveel het project gaat kosten en wat we ervoor vragen dat staat allemaal in de offerte. Dus daar staat in hoeveel wij vragen voor de diensten die we het bedrijf </w:t>
-      </w:r>
-      <w:r>
-        <w:rPr>
-          <w:rFonts w:ascii="Arial" w:hAnsi="Arial" w:cs="Arial"/>
-          <w:sz w:val="24"/>
-        </w:rPr>
-        <w:t xml:space="preserve">verlenen. Daarnaast moet de app nu alleen nog maar in het Nederlands zijn. Dus we hoeven </w:t>
-      </w:r>
-      <w:r>
-        <w:rPr>
-          <w:rFonts w:ascii="Arial" w:hAnsi="Arial" w:cs="Arial"/>
-          <w:sz w:val="24"/>
-        </w:rPr>
-        <w:t>de app</w:t>
-      </w:r>
-      <w:r>
-        <w:rPr>
-          <w:rFonts w:ascii="Arial" w:hAnsi="Arial" w:cs="Arial"/>
-          <w:sz w:val="24"/>
-        </w:rPr>
-        <w:t xml:space="preserve"> nog niet in het Engels te maken.</w:t>
-      </w:r>
-      <w:r>
-        <w:rPr>
-          <w:rFonts w:ascii="Arial" w:hAnsi="Arial" w:cs="Arial"/>
-          <w:sz w:val="24"/>
-        </w:rPr>
-        <w:t xml:space="preserve"> </w:t>
-      </w:r>
-      <w:r>
-        <w:rPr>
-          <w:rFonts w:ascii="Arial" w:hAnsi="Arial" w:cs="Arial"/>
-          <w:sz w:val="24"/>
-        </w:rPr>
-        <w:t xml:space="preserve">De middelen die wij gebruiken hebben we allemaal ook dus daar zullen we geen oponthoud in hebben. </w:t>
-      </w:r>
-    </w:p>
-    <w:p>
-      <w:pPr>
-        <w:pStyle w:val="Geenafstand"/>
-        <w:rPr>
-          <w:rFonts w:ascii="Arial" w:hAnsi="Arial" w:cs="Arial"/>
-          <w:sz w:val="24"/>
-        </w:rPr>
-      </w:pPr>
-    </w:p>
-    <w:p>
-      <w:pPr>
-        <w:pStyle w:val="Geenafstand"/>
-        <w:rPr>
-          <w:rFonts w:ascii="Arial" w:hAnsi="Arial" w:cs="Arial"/>
-          <w:sz w:val="24"/>
-        </w:rPr>
-      </w:pPr>
-      <w:r>
-        <w:rPr>
-          <w:rFonts w:ascii="Arial" w:hAnsi="Arial" w:cs="Arial"/>
-          <w:sz w:val="24"/>
-        </w:rPr>
-        <w:t xml:space="preserve">Wij doen ook steeds alles </w:t>
-      </w:r>
-      <w:proofErr w:type="spellStart"/>
-      <w:r>
-        <w:rPr>
-          <w:rFonts w:ascii="Arial" w:hAnsi="Arial" w:cs="Arial"/>
-          <w:sz w:val="24"/>
-        </w:rPr>
-        <w:t>comitten</w:t>
-      </w:r>
-      <w:proofErr w:type="spellEnd"/>
-      <w:r>
-        <w:rPr>
-          <w:rFonts w:ascii="Arial" w:hAnsi="Arial" w:cs="Arial"/>
-          <w:sz w:val="24"/>
-        </w:rPr>
-        <w:t xml:space="preserve"> zodat we een git hebben waarin alle bestanden staan die wij hebben gemaakt.</w:t>
-      </w:r>
-      <w:r>
-        <w:rPr>
-          <w:rFonts w:ascii="Arial" w:hAnsi="Arial" w:cs="Arial"/>
-          <w:sz w:val="24"/>
-        </w:rPr>
-        <w:t xml:space="preserve"> </w:t>
-      </w:r>
-    </w:p>
     <w:p>
       <w:pPr>
         <w:rPr>
@@ -3917,7 +3791,10 @@
     <w:p>
       <w:pPr>
         <w:pStyle w:val="Kop1"/>
-        <w:ind w:left="360"/>
+        <w:numPr>
+          <w:ilvl w:val="0"/>
+          <w:numId w:val="6"/>
+        </w:numPr>
         <w:jc w:val="center"/>
         <w:rPr>
           <w:rFonts w:ascii="Arial" w:hAnsi="Arial" w:cs="Arial"/>
@@ -3971,25 +3848,7 @@
           <w:sz w:val="24"/>
           <w:szCs w:val="24"/>
         </w:rPr>
-        <w:t xml:space="preserve">In de planning staat dus wanneer alles af moet zijn. Hieronder vallen bijvoorbeeld het Plan van Aanpak, de </w:t>
-      </w:r>
-      <w:proofErr w:type="spellStart"/>
-      <w:r>
-        <w:rPr>
-          <w:rFonts w:ascii="Arial" w:hAnsi="Arial" w:cs="Arial"/>
-          <w:sz w:val="24"/>
-          <w:szCs w:val="24"/>
-        </w:rPr>
-        <w:t>use</w:t>
-      </w:r>
-      <w:proofErr w:type="spellEnd"/>
-      <w:r>
-        <w:rPr>
-          <w:rFonts w:ascii="Arial" w:hAnsi="Arial" w:cs="Arial"/>
-          <w:sz w:val="24"/>
-          <w:szCs w:val="24"/>
-        </w:rPr>
-        <w:t>-case diagrammen en alle andere documenten die wij nodig hebben om de applicatie te maken.</w:t>
+        <w:t>In de planning staat dus wanneer alles af moet zijn. Hieronder vallen bijvoorbeeld het Plan van Aanpak, de use-case diagrammen en alle andere documenten die wij nodig hebben om de applicatie te maken.</w:t>
       </w:r>
     </w:p>
     <w:p>
@@ -4021,7 +3880,10 @@
     <w:p>
       <w:pPr>
         <w:pStyle w:val="Kop1"/>
-        <w:ind w:left="360"/>
+        <w:numPr>
+          <w:ilvl w:val="0"/>
+          <w:numId w:val="6"/>
+        </w:numPr>
         <w:jc w:val="center"/>
         <w:rPr>
           <w:rFonts w:ascii="Arial" w:hAnsi="Arial" w:cs="Arial"/>
@@ -4040,6 +3902,7 @@
       <w:bookmarkEnd w:id="18"/>
       <w:bookmarkEnd w:id="19"/>
     </w:p>
+    <w:p/>
     <w:p>
       <w:pPr>
         <w:pStyle w:val="Geenafstand"/>
@@ -4119,25 +3982,7 @@
           <w:sz w:val="24"/>
           <w:szCs w:val="24"/>
         </w:rPr>
-        <w:t xml:space="preserve">Doormiddel van Git kan je dit dan </w:t>
-      </w:r>
-      <w:proofErr w:type="spellStart"/>
-      <w:r>
-        <w:rPr>
-          <w:rFonts w:ascii="Arial" w:hAnsi="Arial" w:cs="Arial"/>
-          <w:sz w:val="24"/>
-          <w:szCs w:val="24"/>
-        </w:rPr>
-        <w:t>mergen</w:t>
-      </w:r>
-      <w:proofErr w:type="spellEnd"/>
-      <w:r>
-        <w:rPr>
-          <w:rFonts w:ascii="Arial" w:hAnsi="Arial" w:cs="Arial"/>
-          <w:sz w:val="24"/>
-          <w:szCs w:val="24"/>
-        </w:rPr>
-        <w:t xml:space="preserve"> in 1 document dat iedereen zijn werk nog heeft.</w:t>
+        <w:t>Doormiddel van Git kan je dit dan mergen in 1 document dat iedereen zijn werk nog heeft.</w:t>
       </w:r>
     </w:p>
     <w:p>
@@ -4226,7 +4071,10 @@
     <w:p>
       <w:pPr>
         <w:pStyle w:val="Kop1"/>
-        <w:ind w:left="360"/>
+        <w:numPr>
+          <w:ilvl w:val="0"/>
+          <w:numId w:val="6"/>
+        </w:numPr>
         <w:jc w:val="center"/>
         <w:rPr>
           <w:rFonts w:ascii="Arial" w:hAnsi="Arial" w:cs="Arial"/>
@@ -4332,25 +4180,7 @@
           <w:sz w:val="24"/>
           <w:szCs w:val="24"/>
         </w:rPr>
-        <w:t xml:space="preserve">Functie: Projectleider, </w:t>
-      </w:r>
-      <w:proofErr w:type="spellStart"/>
-      <w:r>
-        <w:rPr>
-          <w:rFonts w:ascii="Arial" w:hAnsi="Arial" w:cs="Arial"/>
-          <w:sz w:val="24"/>
-          <w:szCs w:val="24"/>
-        </w:rPr>
-        <w:t>Back-end</w:t>
-      </w:r>
-      <w:proofErr w:type="spellEnd"/>
-      <w:r>
-        <w:rPr>
-          <w:rFonts w:ascii="Arial" w:hAnsi="Arial" w:cs="Arial"/>
-          <w:sz w:val="24"/>
-          <w:szCs w:val="24"/>
-        </w:rPr>
-        <w:t xml:space="preserve"> manager</w:t>
+        <w:t>Functie: Projectleider, Back-end manager</w:t>
       </w:r>
     </w:p>
     <w:p>
@@ -4442,25 +4272,7 @@
           <w:sz w:val="24"/>
           <w:szCs w:val="24"/>
         </w:rPr>
-        <w:t xml:space="preserve">Jorrit </w:t>
-      </w:r>
-      <w:proofErr w:type="spellStart"/>
-      <w:r>
-        <w:rPr>
-          <w:rFonts w:ascii="Arial" w:hAnsi="Arial" w:cs="Arial"/>
-          <w:sz w:val="24"/>
-          <w:szCs w:val="24"/>
-        </w:rPr>
-        <w:t>Meeuwissen</w:t>
-      </w:r>
-      <w:proofErr w:type="spellEnd"/>
-      <w:r>
-        <w:rPr>
-          <w:rFonts w:ascii="Arial" w:hAnsi="Arial" w:cs="Arial"/>
-          <w:sz w:val="24"/>
-          <w:szCs w:val="24"/>
-        </w:rPr>
-        <w:t>:</w:t>
+        <w:t>Jorrit Meeuwissen:</w:t>
       </w:r>
     </w:p>
     <w:p>
@@ -4490,41 +4302,13 @@
           <w:szCs w:val="24"/>
         </w:rPr>
       </w:pPr>
-      <w:proofErr w:type="spellStart"/>
-      <w:r>
-        <w:rPr>
-          <w:rFonts w:ascii="Arial" w:hAnsi="Arial" w:cs="Arial"/>
-          <w:sz w:val="24"/>
-          <w:szCs w:val="24"/>
-        </w:rPr>
-        <w:t>Address</w:t>
-      </w:r>
-      <w:proofErr w:type="spellEnd"/>
-      <w:r>
-        <w:rPr>
-          <w:rFonts w:ascii="Arial" w:hAnsi="Arial" w:cs="Arial"/>
-          <w:sz w:val="24"/>
-          <w:szCs w:val="24"/>
-        </w:rPr>
-        <w:t xml:space="preserve">: </w:t>
-      </w:r>
-      <w:proofErr w:type="spellStart"/>
-      <w:r>
-        <w:rPr>
-          <w:rFonts w:ascii="Arial" w:hAnsi="Arial" w:cs="Arial"/>
-          <w:sz w:val="24"/>
-          <w:szCs w:val="24"/>
-        </w:rPr>
-        <w:t>Hesseling</w:t>
-      </w:r>
-      <w:proofErr w:type="spellEnd"/>
-      <w:r>
-        <w:rPr>
-          <w:rFonts w:ascii="Arial" w:hAnsi="Arial" w:cs="Arial"/>
-          <w:sz w:val="24"/>
-          <w:szCs w:val="24"/>
-        </w:rPr>
-        <w:t xml:space="preserve"> 5, Prinsenbeek</w:t>
+      <w:r>
+        <w:rPr>
+          <w:rFonts w:ascii="Arial" w:hAnsi="Arial" w:cs="Arial"/>
+          <w:sz w:val="24"/>
+          <w:szCs w:val="24"/>
+        </w:rPr>
+        <w:t>Address: Hesseling 5, Prinsenbeek</w:t>
       </w:r>
     </w:p>
     <w:p>
@@ -4793,6 +4577,12 @@
           <w:rFonts w:ascii="Arial" w:hAnsi="Arial" w:cs="Arial"/>
         </w:rPr>
       </w:pPr>
+      <w:r>
+        <w:rPr>
+          <w:rFonts w:ascii="Arial" w:hAnsi="Arial" w:cs="Arial"/>
+        </w:rPr>
+        <w:t xml:space="preserve">10. </w:t>
+      </w:r>
       <w:bookmarkStart w:id="23" w:name="_Toc445990125"/>
       <w:bookmarkStart w:id="24" w:name="_Toc475004940"/>
       <w:bookmarkStart w:id="25" w:name="_Toc475356195"/>
@@ -4860,6 +4650,13 @@
           <w:rFonts w:ascii="Arial" w:hAnsi="Arial" w:cs="Arial"/>
         </w:rPr>
       </w:pPr>
+      <w:r>
+        <w:rPr>
+          <w:rFonts w:ascii="Arial" w:hAnsi="Arial" w:cs="Arial"/>
+        </w:rPr>
+        <w:lastRenderedPageBreak/>
+        <w:t xml:space="preserve">11. </w:t>
+      </w:r>
       <w:bookmarkStart w:id="26" w:name="_Toc445990126"/>
       <w:bookmarkStart w:id="27" w:name="_Toc475004941"/>
       <w:bookmarkStart w:id="28" w:name="_Toc475356196"/>
@@ -4867,7 +4664,6 @@
         <w:rPr>
           <w:rFonts w:ascii="Arial" w:hAnsi="Arial" w:cs="Arial"/>
         </w:rPr>
-        <w:lastRenderedPageBreak/>
         <w:t>Kosten en baten</w:t>
       </w:r>
       <w:bookmarkEnd w:id="26"/>
@@ -4937,21 +4733,12 @@
           <w:sz w:val="24"/>
         </w:rPr>
       </w:pPr>
-      <w:proofErr w:type="spellStart"/>
-      <w:r>
-        <w:rPr>
-          <w:rFonts w:ascii="Arial" w:hAnsi="Arial" w:cs="Arial"/>
-          <w:sz w:val="24"/>
-        </w:rPr>
-        <w:t>Firebase</w:t>
-      </w:r>
-      <w:proofErr w:type="spellEnd"/>
-      <w:r>
-        <w:rPr>
-          <w:rFonts w:ascii="Arial" w:hAnsi="Arial" w:cs="Arial"/>
-          <w:sz w:val="24"/>
-        </w:rPr>
-        <w:t xml:space="preserve"> is de database die we gebruiken en dat kost 25 euro per maand.</w:t>
+      <w:r>
+        <w:rPr>
+          <w:rFonts w:ascii="Arial" w:hAnsi="Arial" w:cs="Arial"/>
+          <w:sz w:val="24"/>
+        </w:rPr>
+        <w:t>Firebase is de database die we gebruiken en dat kost 25 euro per maand.</w:t>
       </w:r>
     </w:p>
     <w:p>
@@ -5034,6 +4821,12 @@
       <w:bookmarkStart w:id="29" w:name="_Toc445990127"/>
       <w:bookmarkStart w:id="30" w:name="_Toc475004942"/>
       <w:bookmarkStart w:id="31" w:name="_Toc475356197"/>
+      <w:r>
+        <w:rPr>
+          <w:rFonts w:ascii="Arial" w:hAnsi="Arial" w:cs="Arial"/>
+        </w:rPr>
+        <w:t xml:space="preserve">12. </w:t>
+      </w:r>
       <w:r>
         <w:rPr>
           <w:rFonts w:ascii="Arial" w:hAnsi="Arial" w:cs="Arial"/>
@@ -6325,10 +6118,22 @@
       <w:pPr>
         <w:pStyle w:val="Kop1"/>
         <w:jc w:val="center"/>
+        <w:rPr>
+          <w:rFonts w:ascii="Arial" w:hAnsi="Arial" w:cs="Arial"/>
+        </w:rPr>
       </w:pPr>
       <w:bookmarkStart w:id="32" w:name="_Toc474841531"/>
       <w:bookmarkStart w:id="33" w:name="_Toc475356198"/>
       <w:r>
+        <w:rPr>
+          <w:rFonts w:ascii="Arial" w:hAnsi="Arial" w:cs="Arial"/>
+        </w:rPr>
+        <w:t xml:space="preserve">13. </w:t>
+      </w:r>
+      <w:r>
+        <w:rPr>
+          <w:rFonts w:ascii="Arial" w:hAnsi="Arial" w:cs="Arial"/>
+        </w:rPr>
         <w:t>Afsluiting</w:t>
       </w:r>
       <w:bookmarkEnd w:id="32"/>
@@ -6443,7 +6248,7 @@
           <w:rPr>
             <w:noProof/>
           </w:rPr>
-          <w:t>9</w:t>
+          <w:t>7</w:t>
         </w:r>
         <w:r>
           <w:fldChar w:fldCharType="end"/>
@@ -6689,6 +6494,95 @@
     </w:lvl>
   </w:abstractNum>
   <w:abstractNum w:abstractNumId="2" w15:restartNumberingAfterBreak="0">
+    <w:nsid w:val="182503D4"/>
+    <w:multiLevelType w:val="hybridMultilevel"/>
+    <w:tmpl w:val="5D166DDA"/>
+    <w:lvl w:ilvl="0" w:tplc="0413000F">
+      <w:start w:val="1"/>
+      <w:numFmt w:val="decimal"/>
+      <w:lvlText w:val="%1."/>
+      <w:lvlJc w:val="left"/>
+      <w:pPr>
+        <w:ind w:left="720" w:hanging="360"/>
+      </w:pPr>
+      <w:rPr>
+        <w:rFonts w:hint="default"/>
+      </w:rPr>
+    </w:lvl>
+    <w:lvl w:ilvl="1" w:tplc="04130019" w:tentative="1">
+      <w:start w:val="1"/>
+      <w:numFmt w:val="lowerLetter"/>
+      <w:lvlText w:val="%2."/>
+      <w:lvlJc w:val="left"/>
+      <w:pPr>
+        <w:ind w:left="1440" w:hanging="360"/>
+      </w:pPr>
+    </w:lvl>
+    <w:lvl w:ilvl="2" w:tplc="0413001B" w:tentative="1">
+      <w:start w:val="1"/>
+      <w:numFmt w:val="lowerRoman"/>
+      <w:lvlText w:val="%3."/>
+      <w:lvlJc w:val="right"/>
+      <w:pPr>
+        <w:ind w:left="2160" w:hanging="180"/>
+      </w:pPr>
+    </w:lvl>
+    <w:lvl w:ilvl="3" w:tplc="0413000F" w:tentative="1">
+      <w:start w:val="1"/>
+      <w:numFmt w:val="decimal"/>
+      <w:lvlText w:val="%4."/>
+      <w:lvlJc w:val="left"/>
+      <w:pPr>
+        <w:ind w:left="2880" w:hanging="360"/>
+      </w:pPr>
+    </w:lvl>
+    <w:lvl w:ilvl="4" w:tplc="04130019" w:tentative="1">
+      <w:start w:val="1"/>
+      <w:numFmt w:val="lowerLetter"/>
+      <w:lvlText w:val="%5."/>
+      <w:lvlJc w:val="left"/>
+      <w:pPr>
+        <w:ind w:left="3600" w:hanging="360"/>
+      </w:pPr>
+    </w:lvl>
+    <w:lvl w:ilvl="5" w:tplc="0413001B" w:tentative="1">
+      <w:start w:val="1"/>
+      <w:numFmt w:val="lowerRoman"/>
+      <w:lvlText w:val="%6."/>
+      <w:lvlJc w:val="right"/>
+      <w:pPr>
+        <w:ind w:left="4320" w:hanging="180"/>
+      </w:pPr>
+    </w:lvl>
+    <w:lvl w:ilvl="6" w:tplc="0413000F" w:tentative="1">
+      <w:start w:val="1"/>
+      <w:numFmt w:val="decimal"/>
+      <w:lvlText w:val="%7."/>
+      <w:lvlJc w:val="left"/>
+      <w:pPr>
+        <w:ind w:left="5040" w:hanging="360"/>
+      </w:pPr>
+    </w:lvl>
+    <w:lvl w:ilvl="7" w:tplc="04130019" w:tentative="1">
+      <w:start w:val="1"/>
+      <w:numFmt w:val="lowerLetter"/>
+      <w:lvlText w:val="%8."/>
+      <w:lvlJc w:val="left"/>
+      <w:pPr>
+        <w:ind w:left="5760" w:hanging="360"/>
+      </w:pPr>
+    </w:lvl>
+    <w:lvl w:ilvl="8" w:tplc="0413001B" w:tentative="1">
+      <w:start w:val="1"/>
+      <w:numFmt w:val="lowerRoman"/>
+      <w:lvlText w:val="%9."/>
+      <w:lvlJc w:val="right"/>
+      <w:pPr>
+        <w:ind w:left="6480" w:hanging="180"/>
+      </w:pPr>
+    </w:lvl>
+  </w:abstractNum>
+  <w:abstractNum w:abstractNumId="3" w15:restartNumberingAfterBreak="0">
     <w:nsid w:val="481938EE"/>
     <w:multiLevelType w:val="hybridMultilevel"/>
     <w:tmpl w:val="05F6EAB2"/>
@@ -6801,7 +6695,7 @@
       </w:rPr>
     </w:lvl>
   </w:abstractNum>
-  <w:abstractNum w:abstractNumId="3" w15:restartNumberingAfterBreak="0">
+  <w:abstractNum w:abstractNumId="4" w15:restartNumberingAfterBreak="0">
     <w:nsid w:val="4AAA2D90"/>
     <w:multiLevelType w:val="hybridMultilevel"/>
     <w:tmpl w:val="B57A9BEC"/>
@@ -6914,7 +6808,7 @@
       </w:rPr>
     </w:lvl>
   </w:abstractNum>
-  <w:abstractNum w:abstractNumId="4" w15:restartNumberingAfterBreak="0">
+  <w:abstractNum w:abstractNumId="5" w15:restartNumberingAfterBreak="0">
     <w:nsid w:val="4CB741BC"/>
     <w:multiLevelType w:val="hybridMultilevel"/>
     <w:tmpl w:val="44B64E36"/>
@@ -7031,15 +6925,18 @@
     <w:abstractNumId w:val="0"/>
   </w:num>
   <w:num w:numId="2">
-    <w:abstractNumId w:val="3"/>
+    <w:abstractNumId w:val="4"/>
   </w:num>
   <w:num w:numId="3">
-    <w:abstractNumId w:val="4"/>
+    <w:abstractNumId w:val="5"/>
   </w:num>
   <w:num w:numId="4">
     <w:abstractNumId w:val="1"/>
   </w:num>
   <w:num w:numId="5">
+    <w:abstractNumId w:val="3"/>
+  </w:num>
+  <w:num w:numId="6">
     <w:abstractNumId w:val="2"/>
   </w:num>
 </w:numbering>
@@ -8005,7 +7902,7 @@
 </file>
 
 <file path=customXml/itemProps1.xml><?xml version="1.0" encoding="utf-8"?>
-<ds:datastoreItem xmlns:ds="http://schemas.openxmlformats.org/officeDocument/2006/customXml" ds:itemID="{2ABD536D-1FAC-45D7-AFF7-F1FC6C7B9CA3}">
+<ds:datastoreItem xmlns:ds="http://schemas.openxmlformats.org/officeDocument/2006/customXml" ds:itemID="{CFE99C84-EC8F-45E4-8095-9CD529ED7252}">
   <ds:schemaRefs>
     <ds:schemaRef ds:uri="http://schemas.openxmlformats.org/officeDocument/2006/bibliography"/>
   </ds:schemaRefs>

</xml_diff>

<commit_message>
plan van aanpak checklist
</commit_message>
<xml_diff>
--- a/Documentatie/1.5 Plan van aanpak/Plan van aanpak.docx
+++ b/Documentatie/1.5 Plan van aanpak/Plan van aanpak.docx
@@ -1,6 +1,6 @@
 
 <file path=word/document.xml><?xml version="1.0" encoding="utf-8"?>
-<w:document xmlns:wpc="http://schemas.microsoft.com/office/word/2010/wordprocessingCanvas" xmlns:mc="http://schemas.openxmlformats.org/markup-compatibility/2006" xmlns:o="urn:schemas-microsoft-com:office:office" xmlns:r="http://schemas.openxmlformats.org/officeDocument/2006/relationships" xmlns:m="http://schemas.openxmlformats.org/officeDocument/2006/math" xmlns:v="urn:schemas-microsoft-com:vml" xmlns:wp14="http://schemas.microsoft.com/office/word/2010/wordprocessingDrawing" xmlns:wp="http://schemas.openxmlformats.org/drawingml/2006/wordprocessingDrawing" xmlns:w10="urn:schemas-microsoft-com:office:word" xmlns:w="http://schemas.openxmlformats.org/wordprocessingml/2006/main" xmlns:w14="http://schemas.microsoft.com/office/word/2010/wordml" xmlns:w15="http://schemas.microsoft.com/office/word/2012/wordml" xmlns:wpg="http://schemas.microsoft.com/office/word/2010/wordprocessingGroup" xmlns:wpi="http://schemas.microsoft.com/office/word/2010/wordprocessingInk" xmlns:wne="http://schemas.microsoft.com/office/word/2006/wordml" xmlns:wps="http://schemas.microsoft.com/office/word/2010/wordprocessingShape" mc:Ignorable="w14 w15 wp14">
+<w:document xmlns:wpc="http://schemas.microsoft.com/office/word/2010/wordprocessingCanvas" xmlns:cx="http://schemas.microsoft.com/office/drawing/2014/chartex" xmlns:cx1="http://schemas.microsoft.com/office/drawing/2015/9/8/chartex" xmlns:cx2="http://schemas.microsoft.com/office/drawing/2015/10/21/chartex" xmlns:mc="http://schemas.openxmlformats.org/markup-compatibility/2006" xmlns:o="urn:schemas-microsoft-com:office:office" xmlns:r="http://schemas.openxmlformats.org/officeDocument/2006/relationships" xmlns:m="http://schemas.openxmlformats.org/officeDocument/2006/math" xmlns:v="urn:schemas-microsoft-com:vml" xmlns:wp14="http://schemas.microsoft.com/office/word/2010/wordprocessingDrawing" xmlns:wp="http://schemas.openxmlformats.org/drawingml/2006/wordprocessingDrawing" xmlns:w10="urn:schemas-microsoft-com:office:word" xmlns:w="http://schemas.openxmlformats.org/wordprocessingml/2006/main" xmlns:w14="http://schemas.microsoft.com/office/word/2010/wordml" xmlns:w15="http://schemas.microsoft.com/office/word/2012/wordml" xmlns:w16se="http://schemas.microsoft.com/office/word/2015/wordml/symex" xmlns:wpg="http://schemas.microsoft.com/office/word/2010/wordprocessingGroup" xmlns:wpi="http://schemas.microsoft.com/office/word/2010/wordprocessingInk" xmlns:wne="http://schemas.microsoft.com/office/word/2006/wordml" xmlns:wps="http://schemas.microsoft.com/office/word/2010/wordprocessingShape" mc:Ignorable="w14 w15 w16se wp14">
   <w:body>
     <w:sdt>
       <w:sdtPr>
@@ -665,8 +665,16 @@
                                 <w:szCs w:val="28"/>
                               </w:rPr>
                               <w:tab/>
+                            </w:r>
+                            <w:proofErr w:type="spellStart"/>
+                            <w:r>
+                              <w:rPr>
+                                <w:sz w:val="28"/>
+                                <w:szCs w:val="28"/>
+                              </w:rPr>
                               <w:t>WallWei</w:t>
                             </w:r>
+                            <w:proofErr w:type="spellEnd"/>
                           </w:p>
                           <w:p>
                             <w:pPr>
@@ -909,8 +917,16 @@
                           <w:szCs w:val="28"/>
                         </w:rPr>
                         <w:tab/>
+                      </w:r>
+                      <w:proofErr w:type="spellStart"/>
+                      <w:r>
+                        <w:rPr>
+                          <w:sz w:val="28"/>
+                          <w:szCs w:val="28"/>
+                        </w:rPr>
                         <w:t>WallWei</w:t>
                       </w:r>
+                      <w:proofErr w:type="spellEnd"/>
                     </w:p>
                     <w:p>
                       <w:pPr>
@@ -2181,6 +2197,7 @@
         </w:rPr>
         <w:t xml:space="preserve"> </w:t>
       </w:r>
+      <w:proofErr w:type="spellStart"/>
       <w:r>
         <w:rPr>
           <w:rFonts w:ascii="Arial" w:hAnsi="Arial" w:cs="Arial"/>
@@ -2189,7 +2206,18 @@
           <w:szCs w:val="24"/>
           <w:lang w:val="en-US"/>
         </w:rPr>
-        <w:t xml:space="preserve">adressen </w:t>
+        <w:t>adressen</w:t>
+      </w:r>
+      <w:proofErr w:type="spellEnd"/>
+      <w:r>
+        <w:rPr>
+          <w:rFonts w:ascii="Arial" w:hAnsi="Arial" w:cs="Arial"/>
+          <w:b/>
+          <w:sz w:val="24"/>
+          <w:szCs w:val="24"/>
+          <w:lang w:val="en-US"/>
+        </w:rPr>
+        <w:t xml:space="preserve"> </w:t>
       </w:r>
       <w:r>
         <w:rPr>
@@ -2256,7 +2284,6 @@
           <w:rFonts w:ascii="Arial" w:hAnsi="Arial" w:cs="Arial"/>
           <w:sz w:val="24"/>
           <w:szCs w:val="24"/>
-          <w:lang w:val="en-US"/>
         </w:rPr>
       </w:pPr>
       <w:r>
@@ -2311,7 +2338,6 @@
           <w:sz w:val="24"/>
           <w:szCs w:val="24"/>
           <w:u w:val="none"/>
-          <w:lang w:val="en-US"/>
         </w:rPr>
         <w:t>D195250@edu.rocwb.nl</w:t>
       </w:r>
@@ -2391,22 +2417,27 @@
           <w:rFonts w:ascii="Arial" w:hAnsi="Arial" w:cs="Arial"/>
           <w:sz w:val="24"/>
           <w:szCs w:val="24"/>
-        </w:rPr>
-      </w:pPr>
+          <w:lang w:val="en-US"/>
+        </w:rPr>
+      </w:pPr>
+      <w:proofErr w:type="spellStart"/>
       <w:r>
         <w:rPr>
           <w:rFonts w:ascii="Arial" w:hAnsi="Arial" w:cs="Arial"/>
           <w:b/>
           <w:sz w:val="24"/>
           <w:szCs w:val="24"/>
+          <w:lang w:val="en-US"/>
         </w:rPr>
         <w:t>Groep</w:t>
       </w:r>
-      <w:r>
-        <w:rPr>
-          <w:rFonts w:ascii="Arial" w:hAnsi="Arial" w:cs="Arial"/>
-          <w:sz w:val="24"/>
-          <w:szCs w:val="24"/>
+      <w:proofErr w:type="spellEnd"/>
+      <w:r>
+        <w:rPr>
+          <w:rFonts w:ascii="Arial" w:hAnsi="Arial" w:cs="Arial"/>
+          <w:sz w:val="24"/>
+          <w:szCs w:val="24"/>
+          <w:lang w:val="en-US"/>
         </w:rPr>
         <w:tab/>
         <w:t>: RIO4-MED3A</w:t>
@@ -2422,6 +2453,7 @@
           <w:rFonts w:ascii="Arial" w:hAnsi="Arial" w:cs="Arial"/>
           <w:sz w:val="24"/>
           <w:szCs w:val="24"/>
+          <w:lang w:val="en-US"/>
         </w:rPr>
       </w:pPr>
       <w:r>
@@ -2430,14 +2462,28 @@
           <w:b/>
           <w:sz w:val="24"/>
           <w:szCs w:val="24"/>
-        </w:rPr>
-        <w:t>OV-nummers</w:t>
-      </w:r>
-      <w:r>
-        <w:rPr>
-          <w:rFonts w:ascii="Arial" w:hAnsi="Arial" w:cs="Arial"/>
-          <w:sz w:val="24"/>
-          <w:szCs w:val="24"/>
+          <w:lang w:val="en-US"/>
+        </w:rPr>
+        <w:t>OV-</w:t>
+      </w:r>
+      <w:proofErr w:type="spellStart"/>
+      <w:r>
+        <w:rPr>
+          <w:rFonts w:ascii="Arial" w:hAnsi="Arial" w:cs="Arial"/>
+          <w:b/>
+          <w:sz w:val="24"/>
+          <w:szCs w:val="24"/>
+          <w:lang w:val="en-US"/>
+        </w:rPr>
+        <w:t>nummers</w:t>
+      </w:r>
+      <w:proofErr w:type="spellEnd"/>
+      <w:r>
+        <w:rPr>
+          <w:rFonts w:ascii="Arial" w:hAnsi="Arial" w:cs="Arial"/>
+          <w:sz w:val="24"/>
+          <w:szCs w:val="24"/>
+          <w:lang w:val="en-US"/>
         </w:rPr>
         <w:tab/>
         <w:t>: D206218</w:t>
@@ -2669,7 +2715,25 @@
           <w:sz w:val="24"/>
           <w:szCs w:val="24"/>
         </w:rPr>
-        <w:t>………………………..</w:t>
+        <w:t>…………………</w:t>
+      </w:r>
+      <w:proofErr w:type="gramStart"/>
+      <w:r>
+        <w:rPr>
+          <w:rFonts w:ascii="Arial" w:hAnsi="Arial" w:cs="Arial"/>
+          <w:sz w:val="24"/>
+          <w:szCs w:val="24"/>
+        </w:rPr>
+        <w:t>…….</w:t>
+      </w:r>
+      <w:proofErr w:type="gramEnd"/>
+      <w:r>
+        <w:rPr>
+          <w:rFonts w:ascii="Arial" w:hAnsi="Arial" w:cs="Arial"/>
+          <w:sz w:val="24"/>
+          <w:szCs w:val="24"/>
+        </w:rPr>
+        <w:t>.</w:t>
       </w:r>
     </w:p>
     <w:p>
@@ -2743,8 +2807,18 @@
           <w:szCs w:val="24"/>
         </w:rPr>
         <w:tab/>
-        <w:t>: WallWei</w:t>
-      </w:r>
+        <w:t xml:space="preserve">: </w:t>
+      </w:r>
+      <w:proofErr w:type="spellStart"/>
+      <w:r>
+        <w:rPr>
+          <w:rFonts w:ascii="Arial" w:hAnsi="Arial" w:cs="Arial"/>
+          <w:sz w:val="24"/>
+          <w:szCs w:val="24"/>
+        </w:rPr>
+        <w:t>WallWei</w:t>
+      </w:r>
+      <w:proofErr w:type="spellEnd"/>
     </w:p>
     <w:p>
       <w:pPr>
@@ -2774,7 +2848,25 @@
           <w:szCs w:val="24"/>
         </w:rPr>
         <w:tab/>
-        <w:t>: Terheijdenseweg 350</w:t>
+        <w:t xml:space="preserve">: </w:t>
+      </w:r>
+      <w:proofErr w:type="spellStart"/>
+      <w:r>
+        <w:rPr>
+          <w:rFonts w:ascii="Arial" w:hAnsi="Arial" w:cs="Arial"/>
+          <w:sz w:val="24"/>
+          <w:szCs w:val="24"/>
+        </w:rPr>
+        <w:t>Terheijdenseweg</w:t>
+      </w:r>
+      <w:proofErr w:type="spellEnd"/>
+      <w:r>
+        <w:rPr>
+          <w:rFonts w:ascii="Arial" w:hAnsi="Arial" w:cs="Arial"/>
+          <w:sz w:val="24"/>
+          <w:szCs w:val="24"/>
+        </w:rPr>
+        <w:t xml:space="preserve"> 350</w:t>
       </w:r>
     </w:p>
     <w:p>
@@ -2862,7 +2954,43 @@
           <w:szCs w:val="24"/>
         </w:rPr>
         <w:tab/>
-        <w:t xml:space="preserve">: Jia Yun Kuo </w:t>
+        <w:t xml:space="preserve">: </w:t>
+      </w:r>
+      <w:proofErr w:type="spellStart"/>
+      <w:r>
+        <w:rPr>
+          <w:rFonts w:ascii="Arial" w:hAnsi="Arial" w:cs="Arial"/>
+          <w:sz w:val="24"/>
+          <w:szCs w:val="24"/>
+        </w:rPr>
+        <w:t>Jia</w:t>
+      </w:r>
+      <w:proofErr w:type="spellEnd"/>
+      <w:r>
+        <w:rPr>
+          <w:rFonts w:ascii="Arial" w:hAnsi="Arial" w:cs="Arial"/>
+          <w:sz w:val="24"/>
+          <w:szCs w:val="24"/>
+        </w:rPr>
+        <w:t xml:space="preserve"> </w:t>
+      </w:r>
+      <w:proofErr w:type="spellStart"/>
+      <w:r>
+        <w:rPr>
+          <w:rFonts w:ascii="Arial" w:hAnsi="Arial" w:cs="Arial"/>
+          <w:sz w:val="24"/>
+          <w:szCs w:val="24"/>
+        </w:rPr>
+        <w:t>Yun</w:t>
+      </w:r>
+      <w:proofErr w:type="spellEnd"/>
+      <w:r>
+        <w:rPr>
+          <w:rFonts w:ascii="Arial" w:hAnsi="Arial" w:cs="Arial"/>
+          <w:sz w:val="24"/>
+          <w:szCs w:val="24"/>
+        </w:rPr>
+        <w:t xml:space="preserve"> Kuo </w:t>
       </w:r>
     </w:p>
     <w:p>
@@ -2919,7 +3047,25 @@
           <w:szCs w:val="24"/>
         </w:rPr>
         <w:tab/>
-        <w:t>: ………………………………………………..</w:t>
+        <w:t>: …………………………………………</w:t>
+      </w:r>
+      <w:proofErr w:type="gramStart"/>
+      <w:r>
+        <w:rPr>
+          <w:rFonts w:ascii="Arial" w:hAnsi="Arial" w:cs="Arial"/>
+          <w:sz w:val="24"/>
+          <w:szCs w:val="24"/>
+        </w:rPr>
+        <w:t>…….</w:t>
+      </w:r>
+      <w:proofErr w:type="gramEnd"/>
+      <w:r>
+        <w:rPr>
+          <w:rFonts w:ascii="Arial" w:hAnsi="Arial" w:cs="Arial"/>
+          <w:sz w:val="24"/>
+          <w:szCs w:val="24"/>
+        </w:rPr>
+        <w:t>.</w:t>
       </w:r>
     </w:p>
     <w:p>
@@ -2963,7 +3109,25 @@
           <w:szCs w:val="24"/>
         </w:rPr>
         <w:tab/>
-        <w:t>: ………………………………………………..</w:t>
+        <w:t>: …………………………………………</w:t>
+      </w:r>
+      <w:proofErr w:type="gramStart"/>
+      <w:r>
+        <w:rPr>
+          <w:rFonts w:ascii="Arial" w:hAnsi="Arial" w:cs="Arial"/>
+          <w:sz w:val="24"/>
+          <w:szCs w:val="24"/>
+        </w:rPr>
+        <w:t>…….</w:t>
+      </w:r>
+      <w:proofErr w:type="gramEnd"/>
+      <w:r>
+        <w:rPr>
+          <w:rFonts w:ascii="Arial" w:hAnsi="Arial" w:cs="Arial"/>
+          <w:sz w:val="24"/>
+          <w:szCs w:val="24"/>
+        </w:rPr>
+        <w:t>.</w:t>
       </w:r>
     </w:p>
     <w:p>
@@ -3007,7 +3171,25 @@
           <w:szCs w:val="24"/>
         </w:rPr>
         <w:tab/>
-        <w:t>: ……………………………………………………………………………………..</w:t>
+        <w:t>: ………………………………………………………………………………</w:t>
+      </w:r>
+      <w:proofErr w:type="gramStart"/>
+      <w:r>
+        <w:rPr>
+          <w:rFonts w:ascii="Arial" w:hAnsi="Arial" w:cs="Arial"/>
+          <w:sz w:val="24"/>
+          <w:szCs w:val="24"/>
+        </w:rPr>
+        <w:t>…….</w:t>
+      </w:r>
+      <w:proofErr w:type="gramEnd"/>
+      <w:r>
+        <w:rPr>
+          <w:rFonts w:ascii="Arial" w:hAnsi="Arial" w:cs="Arial"/>
+          <w:sz w:val="24"/>
+          <w:szCs w:val="24"/>
+        </w:rPr>
+        <w:t>.</w:t>
       </w:r>
     </w:p>
     <w:p>
@@ -3131,28 +3313,124 @@
           <w:rFonts w:ascii="Arial" w:hAnsi="Arial" w:cs="Arial"/>
           <w:sz w:val="24"/>
         </w:rPr>
-        <w:t xml:space="preserve">Wij maken een mobiele app voor WallWei. WallWei is een redelijk groot bedrijf. Het bedrijf heeft zo’n 15 werknemers. Het bedrijf houd zich vooral bezig met het werven van scholen en ervoor zorgen dat ze goede producten bij de scholen afleveren. Zodat de scholen beter worden met hun producten die ze leveren aan de scholen. </w:t>
-      </w:r>
-      <w:r>
-        <w:rPr>
-          <w:rFonts w:ascii="Arial" w:hAnsi="Arial" w:cs="Arial"/>
-          <w:sz w:val="24"/>
-        </w:rPr>
-        <w:t>Daarom wil WallWei nu een app hebben die ervoor zorgt dat het rooster ook op je mobiel goed te zien is. Want dat is er nog niet bij veel scholen en die scholen die willen dat zelf ook hebben omdat ze dan denken dat er minder leerlingen hun lessen missen en dat er dan veel minder verwarring is.</w:t>
-      </w:r>
-      <w:r>
-        <w:rPr>
-          <w:rFonts w:ascii="Arial" w:hAnsi="Arial" w:cs="Arial"/>
-          <w:sz w:val="24"/>
-        </w:rPr>
-        <w:t xml:space="preserve"> Dat is fijn voor de docenten maar ook voor de leerlingen. Daarom heeft WallWei ons gevraagd of dat wij zo’n app konden maken zodat hun dat weer aan de scholen kunnen afleveren. </w:t>
-      </w:r>
-      <w:r>
-        <w:rPr>
-          <w:rFonts w:ascii="Arial" w:hAnsi="Arial" w:cs="Arial"/>
-          <w:sz w:val="24"/>
-        </w:rPr>
-        <w:t>De persoon waar wij mee contact hebben van WallWei is de heer Kuo. Dus alles wat wij hebben of als wij iets moeten laten zien of als er iets onduidelijk is, gaat allemaal via de heer Kuo.</w:t>
+        <w:t xml:space="preserve">Wij maken een mobiele app voor </w:t>
+      </w:r>
+      <w:proofErr w:type="spellStart"/>
+      <w:r>
+        <w:rPr>
+          <w:rFonts w:ascii="Arial" w:hAnsi="Arial" w:cs="Arial"/>
+          <w:sz w:val="24"/>
+        </w:rPr>
+        <w:t>WallWei</w:t>
+      </w:r>
+      <w:proofErr w:type="spellEnd"/>
+      <w:r>
+        <w:rPr>
+          <w:rFonts w:ascii="Arial" w:hAnsi="Arial" w:cs="Arial"/>
+          <w:sz w:val="24"/>
+        </w:rPr>
+        <w:t xml:space="preserve">. </w:t>
+      </w:r>
+      <w:proofErr w:type="spellStart"/>
+      <w:r>
+        <w:rPr>
+          <w:rFonts w:ascii="Arial" w:hAnsi="Arial" w:cs="Arial"/>
+          <w:sz w:val="24"/>
+        </w:rPr>
+        <w:t>WallWei</w:t>
+      </w:r>
+      <w:proofErr w:type="spellEnd"/>
+      <w:r>
+        <w:rPr>
+          <w:rFonts w:ascii="Arial" w:hAnsi="Arial" w:cs="Arial"/>
+          <w:sz w:val="24"/>
+        </w:rPr>
+        <w:t xml:space="preserve"> is een redelijk groot bedrijf. Het bedrijf heeft zo’n 15 werknemers. Het bedrijf </w:t>
+      </w:r>
+      <w:proofErr w:type="gramStart"/>
+      <w:r>
+        <w:rPr>
+          <w:rFonts w:ascii="Arial" w:hAnsi="Arial" w:cs="Arial"/>
+          <w:sz w:val="24"/>
+        </w:rPr>
+        <w:t>houd</w:t>
+      </w:r>
+      <w:proofErr w:type="gramEnd"/>
+      <w:r>
+        <w:rPr>
+          <w:rFonts w:ascii="Arial" w:hAnsi="Arial" w:cs="Arial"/>
+          <w:sz w:val="24"/>
+        </w:rPr>
+        <w:t xml:space="preserve"> zich vooral bezig met het werven van scholen en ervoor zorgen dat ze goede producten bij de scholen afleveren. Zodat de scholen beter worden met hun producten die ze leveren aan de scholen. </w:t>
+      </w:r>
+      <w:r>
+        <w:rPr>
+          <w:rFonts w:ascii="Arial" w:hAnsi="Arial" w:cs="Arial"/>
+          <w:sz w:val="24"/>
+        </w:rPr>
+        <w:t xml:space="preserve">Daarom wil </w:t>
+      </w:r>
+      <w:proofErr w:type="spellStart"/>
+      <w:r>
+        <w:rPr>
+          <w:rFonts w:ascii="Arial" w:hAnsi="Arial" w:cs="Arial"/>
+          <w:sz w:val="24"/>
+        </w:rPr>
+        <w:t>WallWei</w:t>
+      </w:r>
+      <w:proofErr w:type="spellEnd"/>
+      <w:r>
+        <w:rPr>
+          <w:rFonts w:ascii="Arial" w:hAnsi="Arial" w:cs="Arial"/>
+          <w:sz w:val="24"/>
+        </w:rPr>
+        <w:t xml:space="preserve"> nu een app hebben die ervoor zorgt dat het rooster ook op je mobiel goed te zien is. Want dat is er nog niet bij veel scholen en die scholen die willen dat zelf ook hebben omdat ze dan denken dat er minder leerlingen hun lessen missen en dat er dan veel minder verwarring is.</w:t>
+      </w:r>
+      <w:r>
+        <w:rPr>
+          <w:rFonts w:ascii="Arial" w:hAnsi="Arial" w:cs="Arial"/>
+          <w:sz w:val="24"/>
+        </w:rPr>
+        <w:t xml:space="preserve"> Dat is fijn voor de docenten maar ook voor de leerlingen. Daarom heeft </w:t>
+      </w:r>
+      <w:proofErr w:type="spellStart"/>
+      <w:r>
+        <w:rPr>
+          <w:rFonts w:ascii="Arial" w:hAnsi="Arial" w:cs="Arial"/>
+          <w:sz w:val="24"/>
+        </w:rPr>
+        <w:t>WallWei</w:t>
+      </w:r>
+      <w:proofErr w:type="spellEnd"/>
+      <w:r>
+        <w:rPr>
+          <w:rFonts w:ascii="Arial" w:hAnsi="Arial" w:cs="Arial"/>
+          <w:sz w:val="24"/>
+        </w:rPr>
+        <w:t xml:space="preserve"> ons gevraagd of dat wij zo’n app konden maken zodat hun dat weer aan de scholen kunnen afleveren. </w:t>
+      </w:r>
+      <w:r>
+        <w:rPr>
+          <w:rFonts w:ascii="Arial" w:hAnsi="Arial" w:cs="Arial"/>
+          <w:sz w:val="24"/>
+        </w:rPr>
+        <w:t xml:space="preserve">De persoon waar wij mee contact hebben van </w:t>
+      </w:r>
+      <w:proofErr w:type="spellStart"/>
+      <w:r>
+        <w:rPr>
+          <w:rFonts w:ascii="Arial" w:hAnsi="Arial" w:cs="Arial"/>
+          <w:sz w:val="24"/>
+        </w:rPr>
+        <w:t>WallWei</w:t>
+      </w:r>
+      <w:proofErr w:type="spellEnd"/>
+      <w:r>
+        <w:rPr>
+          <w:rFonts w:ascii="Arial" w:hAnsi="Arial" w:cs="Arial"/>
+          <w:sz w:val="24"/>
+        </w:rPr>
+        <w:t xml:space="preserve"> is de heer Kuo. Dus alles wat wij hebben of als wij iets moeten laten zien of als er iets onduidelijk is, gaat allemaal via de heer Kuo.</w:t>
       </w:r>
     </w:p>
     <w:p>
@@ -3225,7 +3503,39 @@
           <w:rFonts w:ascii="Arial" w:hAnsi="Arial" w:cs="Arial"/>
           <w:sz w:val="24"/>
         </w:rPr>
-        <w:t xml:space="preserve">Dus daarom heeft WallWei ons gevraagd of dat wij een app konden maken die ervoor zorgt dat het rooster makkelijker te zien is. Dit kan WallWei dan aan verschillende scholen aanbieden. </w:t>
+        <w:t xml:space="preserve">Dus daarom heeft </w:t>
+      </w:r>
+      <w:proofErr w:type="spellStart"/>
+      <w:r>
+        <w:rPr>
+          <w:rFonts w:ascii="Arial" w:hAnsi="Arial" w:cs="Arial"/>
+          <w:sz w:val="24"/>
+        </w:rPr>
+        <w:t>WallWei</w:t>
+      </w:r>
+      <w:proofErr w:type="spellEnd"/>
+      <w:r>
+        <w:rPr>
+          <w:rFonts w:ascii="Arial" w:hAnsi="Arial" w:cs="Arial"/>
+          <w:sz w:val="24"/>
+        </w:rPr>
+        <w:t xml:space="preserve"> ons gevraagd of dat wij een app konden maken die ervoor zorgt dat het rooster makkelijker te zien is. Dit kan </w:t>
+      </w:r>
+      <w:proofErr w:type="spellStart"/>
+      <w:r>
+        <w:rPr>
+          <w:rFonts w:ascii="Arial" w:hAnsi="Arial" w:cs="Arial"/>
+          <w:sz w:val="24"/>
+        </w:rPr>
+        <w:t>WallWei</w:t>
+      </w:r>
+      <w:proofErr w:type="spellEnd"/>
+      <w:r>
+        <w:rPr>
+          <w:rFonts w:ascii="Arial" w:hAnsi="Arial" w:cs="Arial"/>
+          <w:sz w:val="24"/>
+        </w:rPr>
+        <w:t xml:space="preserve"> dan aan verschillende scholen aanbieden. </w:t>
       </w:r>
     </w:p>
     <w:p>
@@ -3281,7 +3591,23 @@
           <w:rFonts w:ascii="Arial" w:hAnsi="Arial" w:cs="Arial"/>
           <w:sz w:val="24"/>
         </w:rPr>
-        <w:t xml:space="preserve">De opdracht voor WallWei is dat wij een rooster app maken. Deze noemen wij dan ook rooster app. De opdracht is dat wij een mobiele app maken die ervoor zorgt dat de leerlingen en docenten op hun mobiel kunnen kijken wat hun rooster is. Deze opdracht is best belangrijk omdat dit op de scholen </w:t>
+        <w:t xml:space="preserve">De opdracht voor </w:t>
+      </w:r>
+      <w:proofErr w:type="spellStart"/>
+      <w:r>
+        <w:rPr>
+          <w:rFonts w:ascii="Arial" w:hAnsi="Arial" w:cs="Arial"/>
+          <w:sz w:val="24"/>
+        </w:rPr>
+        <w:t>WallWei</w:t>
+      </w:r>
+      <w:proofErr w:type="spellEnd"/>
+      <w:r>
+        <w:rPr>
+          <w:rFonts w:ascii="Arial" w:hAnsi="Arial" w:cs="Arial"/>
+          <w:sz w:val="24"/>
+        </w:rPr>
+        <w:t xml:space="preserve"> is dat wij een rooster app maken. Deze noemen wij dan ook rooster app. De opdracht is dat wij een mobiele app maken die ervoor zorgt dat de leerlingen en docenten op hun mobiel kunnen kijken wat hun rooster is. Deze opdracht is best belangrijk omdat dit op de scholen </w:t>
       </w:r>
       <w:r>
         <w:rPr>
@@ -3295,7 +3621,23 @@
           <w:rFonts w:ascii="Arial" w:hAnsi="Arial" w:cs="Arial"/>
           <w:sz w:val="24"/>
         </w:rPr>
-        <w:t xml:space="preserve">il WallWei juist zo’n app zodat ze die weer aan de scholen kunnen verkopen. Naast dat de leerlingen en docenten het rooster kunnen zien moet er ook voor worden gezorgd dat de leerlingen en docenten absentie kunnen toevoegen. Dus als de docent ziek is dan kan hij de les afzeggen en dan kunnen de leerlingen gelijk zien dat de les uitvalt. </w:t>
+        <w:t xml:space="preserve">il </w:t>
+      </w:r>
+      <w:proofErr w:type="spellStart"/>
+      <w:r>
+        <w:rPr>
+          <w:rFonts w:ascii="Arial" w:hAnsi="Arial" w:cs="Arial"/>
+          <w:sz w:val="24"/>
+        </w:rPr>
+        <w:t>WallWei</w:t>
+      </w:r>
+      <w:proofErr w:type="spellEnd"/>
+      <w:r>
+        <w:rPr>
+          <w:rFonts w:ascii="Arial" w:hAnsi="Arial" w:cs="Arial"/>
+          <w:sz w:val="24"/>
+        </w:rPr>
+        <w:t xml:space="preserve"> juist zo’n app zodat ze die weer aan de scholen kunnen verkopen. Naast dat de leerlingen en docenten het rooster kunnen zien moet er ook voor worden gezorgd dat de leerlingen en docenten absentie kunnen toevoegen. Dus als de docent ziek is dan kan hij de les afzeggen en dan kunnen de leerlingen gelijk zien dat de les uitvalt. </w:t>
       </w:r>
       <w:r>
         <w:rPr>
@@ -3334,7 +3676,23 @@
           <w:rFonts w:ascii="Arial" w:hAnsi="Arial" w:cs="Arial"/>
           <w:sz w:val="24"/>
         </w:rPr>
-        <w:t xml:space="preserve">Doordat leerlingen zich zelf ook ziek kunnen melden ontstaat er ook minder verwarring want dan weet de docent al gelijk dat hij niet op die leerlingen hoeft te wachten met les en kan hij gewoon beginnen. </w:t>
+        <w:t xml:space="preserve">Doordat leerlingen </w:t>
+      </w:r>
+      <w:proofErr w:type="gramStart"/>
+      <w:r>
+        <w:rPr>
+          <w:rFonts w:ascii="Arial" w:hAnsi="Arial" w:cs="Arial"/>
+          <w:sz w:val="24"/>
+        </w:rPr>
+        <w:t>zich zelf</w:t>
+      </w:r>
+      <w:proofErr w:type="gramEnd"/>
+      <w:r>
+        <w:rPr>
+          <w:rFonts w:ascii="Arial" w:hAnsi="Arial" w:cs="Arial"/>
+          <w:sz w:val="24"/>
+        </w:rPr>
+        <w:t xml:space="preserve"> ook ziek kunnen melden ontstaat er ook minder verwarring want dan weet de docent al gelijk dat hij niet op die leerlingen hoeft te wachten met les en kan hij gewoon beginnen. </w:t>
       </w:r>
     </w:p>
     <w:p/>
@@ -3411,7 +3769,23 @@
           <w:rFonts w:ascii="Arial" w:hAnsi="Arial" w:cs="Arial"/>
           <w:sz w:val="24"/>
         </w:rPr>
-        <w:t xml:space="preserve"> prototype wireframes maken. </w:t>
+        <w:t xml:space="preserve"> prototype </w:t>
+      </w:r>
+      <w:proofErr w:type="spellStart"/>
+      <w:r>
+        <w:rPr>
+          <w:rFonts w:ascii="Arial" w:hAnsi="Arial" w:cs="Arial"/>
+          <w:sz w:val="24"/>
+        </w:rPr>
+        <w:t>wireframes</w:t>
+      </w:r>
+      <w:proofErr w:type="spellEnd"/>
+      <w:r>
+        <w:rPr>
+          <w:rFonts w:ascii="Arial" w:hAnsi="Arial" w:cs="Arial"/>
+          <w:sz w:val="24"/>
+        </w:rPr>
+        <w:t xml:space="preserve"> maken. </w:t>
       </w:r>
       <w:r>
         <w:rPr>
@@ -3736,7 +4110,23 @@
           <w:rFonts w:ascii="Arial" w:hAnsi="Arial" w:cs="Arial"/>
           <w:sz w:val="24"/>
         </w:rPr>
-        <w:t>Wij doen ook steeds alles comitten zodat we een git hebben waarin alle bestanden staan die wij hebben gemaakt.</w:t>
+        <w:t xml:space="preserve">Wij doen ook steeds alles </w:t>
+      </w:r>
+      <w:proofErr w:type="spellStart"/>
+      <w:r>
+        <w:rPr>
+          <w:rFonts w:ascii="Arial" w:hAnsi="Arial" w:cs="Arial"/>
+          <w:sz w:val="24"/>
+        </w:rPr>
+        <w:t>comitten</w:t>
+      </w:r>
+      <w:proofErr w:type="spellEnd"/>
+      <w:r>
+        <w:rPr>
+          <w:rFonts w:ascii="Arial" w:hAnsi="Arial" w:cs="Arial"/>
+          <w:sz w:val="24"/>
+        </w:rPr>
+        <w:t xml:space="preserve"> zodat we een git hebben waarin alle bestanden staan die wij hebben gemaakt.</w:t>
       </w:r>
       <w:r>
         <w:rPr>
@@ -3768,10 +4158,24 @@
           <w:rFonts w:ascii="Arial" w:hAnsi="Arial" w:cs="Arial"/>
           <w:sz w:val="24"/>
         </w:rPr>
-        <w:t>Het project is echt af als we alle eisen hebben gehaald die de opdrachtgever on gaf. Dit zijn dan de eisen die er vanaf het begin waren en niet de eisen die er bij zijn gekomen.</w:t>
-      </w:r>
-      <w:bookmarkStart w:id="13" w:name="_GoBack"/>
-      <w:bookmarkEnd w:id="13"/>
+        <w:t xml:space="preserve">Het project is echt af als we alle eisen hebben gehaald die de opdrachtgever on gaf. Dit zijn dan de eisen die er vanaf het begin waren en niet de eisen die </w:t>
+      </w:r>
+      <w:proofErr w:type="gramStart"/>
+      <w:r>
+        <w:rPr>
+          <w:rFonts w:ascii="Arial" w:hAnsi="Arial" w:cs="Arial"/>
+          <w:sz w:val="24"/>
+        </w:rPr>
+        <w:t>er bij</w:t>
+      </w:r>
+      <w:proofErr w:type="gramEnd"/>
+      <w:r>
+        <w:rPr>
+          <w:rFonts w:ascii="Arial" w:hAnsi="Arial" w:cs="Arial"/>
+          <w:sz w:val="24"/>
+        </w:rPr>
+        <w:t xml:space="preserve"> zijn gekomen.</w:t>
+      </w:r>
     </w:p>
     <w:p>
       <w:pPr>
@@ -3800,9 +4204,9 @@
           <w:rFonts w:ascii="Arial" w:hAnsi="Arial" w:cs="Arial"/>
         </w:rPr>
       </w:pPr>
-      <w:bookmarkStart w:id="14" w:name="_Toc445990122"/>
-      <w:bookmarkStart w:id="15" w:name="_Toc475004937"/>
-      <w:bookmarkStart w:id="16" w:name="_Toc475356192"/>
+      <w:bookmarkStart w:id="13" w:name="_Toc445990122"/>
+      <w:bookmarkStart w:id="14" w:name="_Toc475004937"/>
+      <w:bookmarkStart w:id="15" w:name="_Toc475356192"/>
       <w:r>
         <w:rPr>
           <w:rFonts w:ascii="Arial" w:hAnsi="Arial" w:cs="Arial"/>
@@ -3810,9 +4214,9 @@
         <w:lastRenderedPageBreak/>
         <w:t>Producten</w:t>
       </w:r>
+      <w:bookmarkEnd w:id="13"/>
       <w:bookmarkEnd w:id="14"/>
       <w:bookmarkEnd w:id="15"/>
-      <w:bookmarkEnd w:id="16"/>
     </w:p>
     <w:p/>
     <w:p>
@@ -3848,7 +4252,25 @@
           <w:sz w:val="24"/>
           <w:szCs w:val="24"/>
         </w:rPr>
-        <w:t>In de planning staat dus wanneer alles af moet zijn. Hieronder vallen bijvoorbeeld het Plan van Aanpak, de use-case diagrammen en alle andere documenten die wij nodig hebben om de applicatie te maken.</w:t>
+        <w:t xml:space="preserve">In de planning staat dus wanneer alles af moet zijn. Hieronder vallen bijvoorbeeld het Plan van Aanpak, de </w:t>
+      </w:r>
+      <w:proofErr w:type="spellStart"/>
+      <w:r>
+        <w:rPr>
+          <w:rFonts w:ascii="Arial" w:hAnsi="Arial" w:cs="Arial"/>
+          <w:sz w:val="24"/>
+          <w:szCs w:val="24"/>
+        </w:rPr>
+        <w:t>use</w:t>
+      </w:r>
+      <w:proofErr w:type="spellEnd"/>
+      <w:r>
+        <w:rPr>
+          <w:rFonts w:ascii="Arial" w:hAnsi="Arial" w:cs="Arial"/>
+          <w:sz w:val="24"/>
+          <w:szCs w:val="24"/>
+        </w:rPr>
+        <w:t>-case diagrammen en alle andere documenten die wij nodig hebben om de applicatie te maken.</w:t>
       </w:r>
     </w:p>
     <w:p>
@@ -3889,18 +4311,18 @@
           <w:rFonts w:ascii="Arial" w:hAnsi="Arial" w:cs="Arial"/>
         </w:rPr>
       </w:pPr>
-      <w:bookmarkStart w:id="17" w:name="_Toc445990123"/>
-      <w:bookmarkStart w:id="18" w:name="_Toc475004938"/>
-      <w:bookmarkStart w:id="19" w:name="_Toc475356193"/>
+      <w:bookmarkStart w:id="16" w:name="_Toc445990123"/>
+      <w:bookmarkStart w:id="17" w:name="_Toc475004938"/>
+      <w:bookmarkStart w:id="18" w:name="_Toc475356193"/>
       <w:r>
         <w:rPr>
           <w:rFonts w:ascii="Arial" w:hAnsi="Arial" w:cs="Arial"/>
         </w:rPr>
         <w:t>Kwaliteit</w:t>
       </w:r>
+      <w:bookmarkEnd w:id="16"/>
       <w:bookmarkEnd w:id="17"/>
       <w:bookmarkEnd w:id="18"/>
-      <w:bookmarkEnd w:id="19"/>
     </w:p>
     <w:p/>
     <w:p>
@@ -3982,7 +4404,25 @@
           <w:sz w:val="24"/>
           <w:szCs w:val="24"/>
         </w:rPr>
-        <w:t>Doormiddel van Git kan je dit dan mergen in 1 document dat iedereen zijn werk nog heeft.</w:t>
+        <w:t xml:space="preserve">Doormiddel van Git kan je dit dan </w:t>
+      </w:r>
+      <w:proofErr w:type="spellStart"/>
+      <w:r>
+        <w:rPr>
+          <w:rFonts w:ascii="Arial" w:hAnsi="Arial" w:cs="Arial"/>
+          <w:sz w:val="24"/>
+          <w:szCs w:val="24"/>
+        </w:rPr>
+        <w:t>mergen</w:t>
+      </w:r>
+      <w:proofErr w:type="spellEnd"/>
+      <w:r>
+        <w:rPr>
+          <w:rFonts w:ascii="Arial" w:hAnsi="Arial" w:cs="Arial"/>
+          <w:sz w:val="24"/>
+          <w:szCs w:val="24"/>
+        </w:rPr>
+        <w:t xml:space="preserve"> in 1 document dat iedereen zijn werk nog heeft.</w:t>
       </w:r>
     </w:p>
     <w:p>
@@ -4080,24 +4520,158 @@
           <w:rFonts w:ascii="Arial" w:hAnsi="Arial" w:cs="Arial"/>
         </w:rPr>
       </w:pPr>
-      <w:bookmarkStart w:id="20" w:name="_Toc445990124"/>
-      <w:bookmarkStart w:id="21" w:name="_Toc475004939"/>
-      <w:bookmarkStart w:id="22" w:name="_Toc475356194"/>
+      <w:bookmarkStart w:id="19" w:name="_Toc445990124"/>
+      <w:bookmarkStart w:id="20" w:name="_Toc475004939"/>
+      <w:bookmarkStart w:id="21" w:name="_Toc475356194"/>
       <w:r>
         <w:rPr>
           <w:rFonts w:ascii="Arial" w:hAnsi="Arial" w:cs="Arial"/>
         </w:rPr>
         <w:t>Projectorganisatie</w:t>
       </w:r>
+      <w:bookmarkEnd w:id="19"/>
       <w:bookmarkEnd w:id="20"/>
       <w:bookmarkEnd w:id="21"/>
-      <w:bookmarkEnd w:id="22"/>
-    </w:p>
-    <w:p>
-      <w:pPr>
-        <w:rPr>
-          <w:rFonts w:ascii="Arial" w:hAnsi="Arial" w:cs="Arial"/>
-          <w:sz w:val="24"/>
+    </w:p>
+    <w:p>
+      <w:pPr>
+        <w:rPr>
+          <w:rFonts w:ascii="Arial" w:hAnsi="Arial" w:cs="Arial"/>
+          <w:sz w:val="24"/>
+        </w:rPr>
+      </w:pPr>
+    </w:p>
+    <w:p>
+      <w:pPr>
+        <w:pStyle w:val="Geenafstand"/>
+        <w:rPr>
+          <w:rFonts w:ascii="Arial" w:hAnsi="Arial" w:cs="Arial"/>
+          <w:sz w:val="24"/>
+          <w:szCs w:val="24"/>
+        </w:rPr>
+      </w:pPr>
+      <w:r>
+        <w:rPr>
+          <w:rFonts w:ascii="Arial" w:hAnsi="Arial" w:cs="Arial"/>
+          <w:sz w:val="24"/>
+          <w:szCs w:val="24"/>
+        </w:rPr>
+        <w:t>De communicatie binnen de projectgroep wordt gedaan door de volgende opties:</w:t>
+      </w:r>
+    </w:p>
+    <w:p>
+      <w:pPr>
+        <w:pStyle w:val="Geenafstand"/>
+        <w:ind w:left="360"/>
+        <w:rPr>
+          <w:rFonts w:ascii="Arial" w:hAnsi="Arial" w:cs="Arial"/>
+          <w:sz w:val="24"/>
+          <w:szCs w:val="24"/>
+        </w:rPr>
+      </w:pPr>
+    </w:p>
+    <w:p>
+      <w:pPr>
+        <w:pStyle w:val="Geenafstand"/>
+        <w:numPr>
+          <w:ilvl w:val="0"/>
+          <w:numId w:val="1"/>
+        </w:numPr>
+        <w:rPr>
+          <w:rFonts w:ascii="Arial" w:hAnsi="Arial" w:cs="Arial"/>
+          <w:sz w:val="24"/>
+          <w:szCs w:val="24"/>
+        </w:rPr>
+      </w:pPr>
+      <w:r>
+        <w:rPr>
+          <w:rFonts w:ascii="Arial" w:hAnsi="Arial" w:cs="Arial"/>
+          <w:sz w:val="24"/>
+          <w:szCs w:val="24"/>
+        </w:rPr>
+        <w:t>Mail</w:t>
+      </w:r>
+    </w:p>
+    <w:p>
+      <w:pPr>
+        <w:pStyle w:val="Geenafstand"/>
+        <w:numPr>
+          <w:ilvl w:val="0"/>
+          <w:numId w:val="1"/>
+        </w:numPr>
+        <w:rPr>
+          <w:rFonts w:ascii="Arial" w:hAnsi="Arial" w:cs="Arial"/>
+          <w:sz w:val="24"/>
+          <w:szCs w:val="24"/>
+        </w:rPr>
+      </w:pPr>
+      <w:r>
+        <w:rPr>
+          <w:rFonts w:ascii="Arial" w:hAnsi="Arial" w:cs="Arial"/>
+          <w:sz w:val="24"/>
+          <w:szCs w:val="24"/>
+        </w:rPr>
+        <w:t>Skype</w:t>
+      </w:r>
+    </w:p>
+    <w:p>
+      <w:pPr>
+        <w:pStyle w:val="Geenafstand"/>
+        <w:numPr>
+          <w:ilvl w:val="0"/>
+          <w:numId w:val="1"/>
+        </w:numPr>
+        <w:rPr>
+          <w:rFonts w:ascii="Arial" w:hAnsi="Arial" w:cs="Arial"/>
+          <w:sz w:val="24"/>
+          <w:szCs w:val="24"/>
+        </w:rPr>
+      </w:pPr>
+      <w:r>
+        <w:rPr>
+          <w:rFonts w:ascii="Arial" w:hAnsi="Arial" w:cs="Arial"/>
+          <w:sz w:val="24"/>
+          <w:szCs w:val="24"/>
+        </w:rPr>
+        <w:t>WhatsApp</w:t>
+      </w:r>
+    </w:p>
+    <w:p>
+      <w:pPr>
+        <w:pStyle w:val="Geenafstand"/>
+        <w:ind w:left="360"/>
+        <w:rPr>
+          <w:rFonts w:ascii="Arial" w:hAnsi="Arial" w:cs="Arial"/>
+          <w:sz w:val="24"/>
+          <w:szCs w:val="24"/>
+        </w:rPr>
+      </w:pPr>
+    </w:p>
+    <w:p>
+      <w:pPr>
+        <w:pStyle w:val="Geenafstand"/>
+        <w:rPr>
+          <w:rFonts w:ascii="Arial" w:hAnsi="Arial" w:cs="Arial"/>
+          <w:sz w:val="24"/>
+          <w:szCs w:val="24"/>
+        </w:rPr>
+      </w:pPr>
+      <w:r>
+        <w:rPr>
+          <w:rFonts w:ascii="Arial" w:hAnsi="Arial" w:cs="Arial"/>
+          <w:sz w:val="24"/>
+          <w:szCs w:val="24"/>
+        </w:rPr>
+        <w:t>Met de opdrachtgever communiceren wij over de mail.</w:t>
+      </w:r>
+    </w:p>
+    <w:p>
+      <w:pPr>
+        <w:pStyle w:val="Geenafstand"/>
+        <w:rPr>
+          <w:rFonts w:ascii="Arial" w:hAnsi="Arial" w:cs="Arial"/>
+          <w:sz w:val="24"/>
+          <w:szCs w:val="24"/>
         </w:rPr>
       </w:pPr>
     </w:p>
@@ -4180,7 +4754,25 @@
           <w:sz w:val="24"/>
           <w:szCs w:val="24"/>
         </w:rPr>
-        <w:t>Functie: Projectleider, Back-end manager</w:t>
+        <w:t xml:space="preserve">Functie: Projectleider, </w:t>
+      </w:r>
+      <w:proofErr w:type="spellStart"/>
+      <w:r>
+        <w:rPr>
+          <w:rFonts w:ascii="Arial" w:hAnsi="Arial" w:cs="Arial"/>
+          <w:sz w:val="24"/>
+          <w:szCs w:val="24"/>
+        </w:rPr>
+        <w:t>Back-end</w:t>
+      </w:r>
+      <w:proofErr w:type="spellEnd"/>
+      <w:r>
+        <w:rPr>
+          <w:rFonts w:ascii="Arial" w:hAnsi="Arial" w:cs="Arial"/>
+          <w:sz w:val="24"/>
+          <w:szCs w:val="24"/>
+        </w:rPr>
+        <w:t xml:space="preserve"> manager</w:t>
       </w:r>
     </w:p>
     <w:p>
@@ -4210,22 +4802,64 @@
           <w:szCs w:val="24"/>
         </w:rPr>
       </w:pPr>
-      <w:r>
-        <w:rPr>
-          <w:rFonts w:ascii="Arial" w:hAnsi="Arial" w:cs="Arial"/>
-          <w:sz w:val="24"/>
-          <w:szCs w:val="24"/>
-        </w:rPr>
-        <w:t>telefoon nummer: 0641774751</w:t>
-      </w:r>
-    </w:p>
-    <w:p>
-      <w:pPr>
-        <w:pStyle w:val="Geenafstand"/>
-        <w:rPr>
-          <w:rFonts w:ascii="Arial" w:hAnsi="Arial" w:cs="Arial"/>
-          <w:sz w:val="24"/>
-          <w:szCs w:val="24"/>
+      <w:proofErr w:type="gramStart"/>
+      <w:r>
+        <w:rPr>
+          <w:rFonts w:ascii="Arial" w:hAnsi="Arial" w:cs="Arial"/>
+          <w:sz w:val="24"/>
+          <w:szCs w:val="24"/>
+        </w:rPr>
+        <w:t>telefoon</w:t>
+      </w:r>
+      <w:proofErr w:type="gramEnd"/>
+      <w:r>
+        <w:rPr>
+          <w:rFonts w:ascii="Arial" w:hAnsi="Arial" w:cs="Arial"/>
+          <w:sz w:val="24"/>
+          <w:szCs w:val="24"/>
+        </w:rPr>
+        <w:t xml:space="preserve"> nummer: 0641774751</w:t>
+      </w:r>
+    </w:p>
+    <w:p>
+      <w:pPr>
+        <w:pStyle w:val="Geenafstand"/>
+        <w:rPr>
+          <w:rFonts w:ascii="Arial" w:hAnsi="Arial" w:cs="Arial"/>
+          <w:sz w:val="24"/>
+          <w:szCs w:val="24"/>
+        </w:rPr>
+      </w:pPr>
+      <w:r>
+        <w:rPr>
+          <w:rFonts w:ascii="Arial" w:hAnsi="Arial" w:cs="Arial"/>
+          <w:sz w:val="24"/>
+          <w:szCs w:val="24"/>
+        </w:rPr>
+        <w:t xml:space="preserve">Skype: </w:t>
+      </w:r>
+      <w:proofErr w:type="spellStart"/>
+      <w:proofErr w:type="gramStart"/>
+      <w:r>
+        <w:rPr>
+          <w:rFonts w:ascii="Arial" w:hAnsi="Arial" w:cs="Arial"/>
+          <w:sz w:val="24"/>
+          <w:szCs w:val="24"/>
+        </w:rPr>
+        <w:t>teun.aarts</w:t>
+      </w:r>
+      <w:proofErr w:type="spellEnd"/>
+      <w:proofErr w:type="gramEnd"/>
+    </w:p>
+    <w:p>
+      <w:pPr>
+        <w:pStyle w:val="Geenafstand"/>
+        <w:rPr>
+          <w:rFonts w:ascii="Arial" w:hAnsi="Arial" w:cs="Arial"/>
+          <w:color w:val="0563C1" w:themeColor="hyperlink"/>
+          <w:sz w:val="24"/>
+          <w:szCs w:val="24"/>
+          <w:u w:val="single"/>
         </w:rPr>
       </w:pPr>
       <w:r>
@@ -4302,37 +4936,106 @@
           <w:szCs w:val="24"/>
         </w:rPr>
       </w:pPr>
-      <w:r>
-        <w:rPr>
-          <w:rFonts w:ascii="Arial" w:hAnsi="Arial" w:cs="Arial"/>
-          <w:sz w:val="24"/>
-          <w:szCs w:val="24"/>
-        </w:rPr>
-        <w:t>Address: Hesseling 5, Prinsenbeek</w:t>
-      </w:r>
-    </w:p>
-    <w:p>
-      <w:pPr>
-        <w:pStyle w:val="Geenafstand"/>
-        <w:rPr>
-          <w:rFonts w:ascii="Arial" w:hAnsi="Arial" w:cs="Arial"/>
-          <w:sz w:val="24"/>
-          <w:szCs w:val="24"/>
-        </w:rPr>
-      </w:pPr>
-      <w:r>
-        <w:rPr>
-          <w:rFonts w:ascii="Arial" w:hAnsi="Arial" w:cs="Arial"/>
-          <w:sz w:val="24"/>
-          <w:szCs w:val="24"/>
-        </w:rPr>
-        <w:t>Telefoon nummer: 0639110662</w:t>
-      </w:r>
-    </w:p>
-    <w:p>
-      <w:pPr>
-        <w:pStyle w:val="Geenafstand"/>
-        <w:rPr>
+      <w:proofErr w:type="spellStart"/>
+      <w:r>
+        <w:rPr>
+          <w:rFonts w:ascii="Arial" w:hAnsi="Arial" w:cs="Arial"/>
+          <w:sz w:val="24"/>
+          <w:szCs w:val="24"/>
+        </w:rPr>
+        <w:t>Address</w:t>
+      </w:r>
+      <w:proofErr w:type="spellEnd"/>
+      <w:r>
+        <w:rPr>
+          <w:rFonts w:ascii="Arial" w:hAnsi="Arial" w:cs="Arial"/>
+          <w:sz w:val="24"/>
+          <w:szCs w:val="24"/>
+        </w:rPr>
+        <w:t xml:space="preserve">: </w:t>
+      </w:r>
+      <w:proofErr w:type="spellStart"/>
+      <w:r>
+        <w:rPr>
+          <w:rFonts w:ascii="Arial" w:hAnsi="Arial" w:cs="Arial"/>
+          <w:sz w:val="24"/>
+          <w:szCs w:val="24"/>
+        </w:rPr>
+        <w:t>Hesseling</w:t>
+      </w:r>
+      <w:proofErr w:type="spellEnd"/>
+      <w:r>
+        <w:rPr>
+          <w:rFonts w:ascii="Arial" w:hAnsi="Arial" w:cs="Arial"/>
+          <w:sz w:val="24"/>
+          <w:szCs w:val="24"/>
+        </w:rPr>
+        <w:t xml:space="preserve"> 5, Prinsenbeek</w:t>
+      </w:r>
+    </w:p>
+    <w:p>
+      <w:pPr>
+        <w:pStyle w:val="Geenafstand"/>
+        <w:rPr>
+          <w:rFonts w:ascii="Arial" w:hAnsi="Arial" w:cs="Arial"/>
+          <w:sz w:val="24"/>
+          <w:szCs w:val="24"/>
+        </w:rPr>
+      </w:pPr>
+      <w:proofErr w:type="gramStart"/>
+      <w:r>
+        <w:rPr>
+          <w:rFonts w:ascii="Arial" w:hAnsi="Arial" w:cs="Arial"/>
+          <w:sz w:val="24"/>
+          <w:szCs w:val="24"/>
+        </w:rPr>
+        <w:t>Telefoon nummer</w:t>
+      </w:r>
+      <w:proofErr w:type="gramEnd"/>
+      <w:r>
+        <w:rPr>
+          <w:rFonts w:ascii="Arial" w:hAnsi="Arial" w:cs="Arial"/>
+          <w:sz w:val="24"/>
+          <w:szCs w:val="24"/>
+        </w:rPr>
+        <w:t>: 0639110662</w:t>
+      </w:r>
+    </w:p>
+    <w:p>
+      <w:pPr>
+        <w:pStyle w:val="Geenafstand"/>
+        <w:rPr>
+          <w:rFonts w:ascii="Arial" w:hAnsi="Arial" w:cs="Arial"/>
+          <w:sz w:val="24"/>
+          <w:szCs w:val="24"/>
+        </w:rPr>
+      </w:pPr>
+      <w:r>
+        <w:rPr>
+          <w:rFonts w:ascii="Arial" w:hAnsi="Arial" w:cs="Arial"/>
+          <w:sz w:val="24"/>
+          <w:szCs w:val="24"/>
+        </w:rPr>
+        <w:t xml:space="preserve">Skype: </w:t>
+      </w:r>
+      <w:proofErr w:type="spellStart"/>
+      <w:proofErr w:type="gramStart"/>
+      <w:r>
+        <w:rPr>
+          <w:rFonts w:ascii="Arial" w:hAnsi="Arial" w:cs="Arial"/>
+          <w:sz w:val="24"/>
+          <w:szCs w:val="24"/>
+        </w:rPr>
+        <w:t>jorrit.meeuwissen</w:t>
+      </w:r>
+      <w:proofErr w:type="spellEnd"/>
+      <w:proofErr w:type="gramEnd"/>
+    </w:p>
+    <w:p>
+      <w:pPr>
+        <w:pStyle w:val="Geenafstand"/>
+        <w:rPr>
+          <w:rStyle w:val="Hyperlink"/>
           <w:rFonts w:ascii="Arial" w:hAnsi="Arial" w:cs="Arial"/>
           <w:sz w:val="24"/>
           <w:szCs w:val="24"/>
@@ -4360,6 +5063,116 @@
     </w:p>
     <w:p>
       <w:pPr>
+        <w:pStyle w:val="Geenafstand"/>
+        <w:rPr>
+          <w:rStyle w:val="Hyperlink"/>
+          <w:rFonts w:ascii="Arial" w:hAnsi="Arial" w:cs="Arial"/>
+          <w:sz w:val="24"/>
+          <w:szCs w:val="24"/>
+        </w:rPr>
+      </w:pPr>
+    </w:p>
+    <w:p>
+      <w:pPr>
+        <w:pStyle w:val="Geenafstand"/>
+        <w:rPr>
+          <w:rFonts w:ascii="Arial" w:hAnsi="Arial" w:cs="Arial"/>
+          <w:sz w:val="24"/>
+          <w:szCs w:val="24"/>
+        </w:rPr>
+      </w:pPr>
+      <w:r>
+        <w:rPr>
+          <w:rFonts w:ascii="Arial" w:hAnsi="Arial" w:cs="Arial"/>
+          <w:sz w:val="24"/>
+          <w:szCs w:val="24"/>
+        </w:rPr>
+        <w:t>Alex Kuo (Opdrachtgever)</w:t>
+      </w:r>
+      <w:r>
+        <w:rPr>
+          <w:rFonts w:ascii="Arial" w:hAnsi="Arial" w:cs="Arial"/>
+          <w:sz w:val="24"/>
+          <w:szCs w:val="24"/>
+        </w:rPr>
+        <w:t>:</w:t>
+      </w:r>
+    </w:p>
+    <w:p>
+      <w:pPr>
+        <w:pStyle w:val="Geenafstand"/>
+        <w:rPr>
+          <w:rFonts w:ascii="Arial" w:hAnsi="Arial" w:cs="Arial"/>
+          <w:sz w:val="24"/>
+          <w:szCs w:val="24"/>
+        </w:rPr>
+      </w:pPr>
+      <w:r>
+        <w:rPr>
+          <w:rFonts w:ascii="Arial" w:hAnsi="Arial" w:cs="Arial"/>
+          <w:sz w:val="24"/>
+          <w:szCs w:val="24"/>
+        </w:rPr>
+        <w:t>E-mail:</w:t>
+      </w:r>
+      <w:bookmarkStart w:id="22" w:name="_GoBack"/>
+      <w:bookmarkEnd w:id="22"/>
+      <w:r>
+        <w:rPr>
+          <w:rFonts w:ascii="Arial" w:hAnsi="Arial" w:cs="Arial"/>
+          <w:sz w:val="24"/>
+          <w:szCs w:val="24"/>
+        </w:rPr>
+        <w:t xml:space="preserve"> </w:t>
+      </w:r>
+      <w:r>
+        <w:rPr>
+          <w:rFonts w:ascii="Arial" w:hAnsi="Arial" w:cs="Arial"/>
+          <w:sz w:val="24"/>
+          <w:szCs w:val="24"/>
+        </w:rPr>
+        <w:tab/>
+      </w:r>
+      <w:r>
+        <w:rPr>
+          <w:rFonts w:ascii="Arial" w:hAnsi="Arial" w:cs="Arial"/>
+          <w:sz w:val="24"/>
+          <w:szCs w:val="24"/>
+        </w:rPr>
+        <w:tab/>
+      </w:r>
+      <w:hyperlink r:id="rId12" w:history="1">
+        <w:r>
+          <w:rPr>
+            <w:rStyle w:val="Hyperlink"/>
+            <w:rFonts w:ascii="Arial" w:hAnsi="Arial" w:cs="Arial"/>
+            <w:sz w:val="24"/>
+            <w:szCs w:val="24"/>
+          </w:rPr>
+          <w:t>D224178@edu.rocwb.nl</w:t>
+        </w:r>
+      </w:hyperlink>
+      <w:r>
+        <w:rPr>
+          <w:rFonts w:ascii="Arial" w:hAnsi="Arial" w:cs="Arial"/>
+          <w:sz w:val="24"/>
+          <w:szCs w:val="24"/>
+        </w:rPr>
+        <w:t xml:space="preserve"> </w:t>
+      </w:r>
+    </w:p>
+    <w:p>
+      <w:pPr>
+        <w:pStyle w:val="Geenafstand"/>
+        <w:rPr>
+          <w:rFonts w:ascii="Arial" w:hAnsi="Arial" w:cs="Arial"/>
+          <w:sz w:val="24"/>
+          <w:szCs w:val="24"/>
+        </w:rPr>
+      </w:pPr>
+    </w:p>
+    <w:p>
+      <w:pPr>
         <w:rPr>
           <w:rFonts w:ascii="Arial" w:hAnsi="Arial" w:cs="Arial"/>
           <w:sz w:val="24"/>
@@ -4581,6 +5394,7 @@
         <w:rPr>
           <w:rFonts w:ascii="Arial" w:hAnsi="Arial" w:cs="Arial"/>
         </w:rPr>
+        <w:lastRenderedPageBreak/>
         <w:t xml:space="preserve">10. </w:t>
       </w:r>
       <w:bookmarkStart w:id="23" w:name="_Toc445990125"/>
@@ -4654,7 +5468,6 @@
         <w:rPr>
           <w:rFonts w:ascii="Arial" w:hAnsi="Arial" w:cs="Arial"/>
         </w:rPr>
-        <w:lastRenderedPageBreak/>
         <w:t xml:space="preserve">11. </w:t>
       </w:r>
       <w:bookmarkStart w:id="26" w:name="_Toc445990126"/>
@@ -4690,7 +5503,23 @@
           <w:rFonts w:ascii="Arial" w:hAnsi="Arial" w:cs="Arial"/>
           <w:sz w:val="24"/>
         </w:rPr>
-        <w:t xml:space="preserve">De totaalprijs voor de nieuwe website bedraagt € 10.000,-. Dit is inclusief het honorarium, de server voor de website, domeinnaam aanmaken,  de implementatie van de webapplicatie in de server en de vervoerskosten. </w:t>
+        <w:t xml:space="preserve">De totaalprijs voor de nieuwe website bedraagt € 10.000,-. Dit is inclusief het honorarium, de server voor de website, domeinnaam </w:t>
+      </w:r>
+      <w:proofErr w:type="gramStart"/>
+      <w:r>
+        <w:rPr>
+          <w:rFonts w:ascii="Arial" w:hAnsi="Arial" w:cs="Arial"/>
+          <w:sz w:val="24"/>
+        </w:rPr>
+        <w:t>aanmaken,  de</w:t>
+      </w:r>
+      <w:proofErr w:type="gramEnd"/>
+      <w:r>
+        <w:rPr>
+          <w:rFonts w:ascii="Arial" w:hAnsi="Arial" w:cs="Arial"/>
+          <w:sz w:val="24"/>
+        </w:rPr>
+        <w:t xml:space="preserve"> implementatie van de webapplicatie in de server en de vervoerskosten. </w:t>
       </w:r>
     </w:p>
     <w:p>
@@ -4733,12 +5562,21 @@
           <w:sz w:val="24"/>
         </w:rPr>
       </w:pPr>
-      <w:r>
-        <w:rPr>
-          <w:rFonts w:ascii="Arial" w:hAnsi="Arial" w:cs="Arial"/>
-          <w:sz w:val="24"/>
-        </w:rPr>
-        <w:t>Firebase is de database die we gebruiken en dat kost 25 euro per maand.</w:t>
+      <w:proofErr w:type="spellStart"/>
+      <w:r>
+        <w:rPr>
+          <w:rFonts w:ascii="Arial" w:hAnsi="Arial" w:cs="Arial"/>
+          <w:sz w:val="24"/>
+        </w:rPr>
+        <w:t>Firebase</w:t>
+      </w:r>
+      <w:proofErr w:type="spellEnd"/>
+      <w:r>
+        <w:rPr>
+          <w:rFonts w:ascii="Arial" w:hAnsi="Arial" w:cs="Arial"/>
+          <w:sz w:val="24"/>
+        </w:rPr>
+        <w:t xml:space="preserve"> is de database die we gebruiken en dat kost 25 euro per maand.</w:t>
       </w:r>
     </w:p>
     <w:p>
@@ -5650,6 +6488,7 @@
               <w:rPr>
                 <w:rFonts w:ascii="Arial" w:hAnsi="Arial" w:cs="Arial"/>
               </w:rPr>
+              <w:lastRenderedPageBreak/>
               <w:t>Play Store problemen</w:t>
             </w:r>
           </w:p>
@@ -6153,7 +6992,23 @@
           <w:rFonts w:ascii="Arial" w:hAnsi="Arial" w:cs="Arial"/>
           <w:sz w:val="24"/>
         </w:rPr>
-        <w:t>Wij willen graag een bijdrage leveren aan het beter maken van het rooster en dat er geen ergernissen meer daarover ontstaan. Zodat het tijdens de lessen of juist net voor de lessen er goed aan toe gaat. In week 8 zullen wij contact met u opnemen om de plan van aanpak te bespreken. Mocht u in de tussentijd vragen hebben, dan kunt u ons gerust mailen.</w:t>
+        <w:t xml:space="preserve">Wij willen graag een bijdrage leveren aan het beter maken van het rooster en dat er geen ergernissen meer daarover ontstaan. Zodat het tijdens de lessen of juist net voor de lessen er goed aan toe gaat. In week 8 zullen wij contact met u opnemen om </w:t>
+      </w:r>
+      <w:proofErr w:type="gramStart"/>
+      <w:r>
+        <w:rPr>
+          <w:rFonts w:ascii="Arial" w:hAnsi="Arial" w:cs="Arial"/>
+          <w:sz w:val="24"/>
+        </w:rPr>
+        <w:t>de</w:t>
+      </w:r>
+      <w:proofErr w:type="gramEnd"/>
+      <w:r>
+        <w:rPr>
+          <w:rFonts w:ascii="Arial" w:hAnsi="Arial" w:cs="Arial"/>
+          <w:sz w:val="24"/>
+        </w:rPr>
+        <w:t xml:space="preserve"> plan van aanpak te bespreken. Mocht u in de tussentijd vragen hebben, dan kunt u ons gerust mailen.</w:t>
       </w:r>
     </w:p>
     <w:p/>
@@ -6182,7 +7037,7 @@
       </w:pPr>
     </w:p>
     <w:sectPr>
-      <w:footerReference w:type="default" r:id="rId12"/>
+      <w:footerReference w:type="default" r:id="rId13"/>
       <w:pgSz w:w="11906" w:h="16838"/>
       <w:pgMar w:top="1417" w:right="1417" w:bottom="1417" w:left="1417" w:header="708" w:footer="708" w:gutter="0"/>
       <w:pgNumType w:start="0"/>
@@ -6194,7 +7049,7 @@
 </file>
 
 <file path=word/endnotes.xml><?xml version="1.0" encoding="utf-8"?>
-<w:endnotes xmlns:wpc="http://schemas.microsoft.com/office/word/2010/wordprocessingCanvas" xmlns:mc="http://schemas.openxmlformats.org/markup-compatibility/2006" xmlns:o="urn:schemas-microsoft-com:office:office" xmlns:r="http://schemas.openxmlformats.org/officeDocument/2006/relationships" xmlns:m="http://schemas.openxmlformats.org/officeDocument/2006/math" xmlns:v="urn:schemas-microsoft-com:vml" xmlns:wp14="http://schemas.microsoft.com/office/word/2010/wordprocessingDrawing" xmlns:wp="http://schemas.openxmlformats.org/drawingml/2006/wordprocessingDrawing" xmlns:w10="urn:schemas-microsoft-com:office:word" xmlns:w="http://schemas.openxmlformats.org/wordprocessingml/2006/main" xmlns:w14="http://schemas.microsoft.com/office/word/2010/wordml" xmlns:w15="http://schemas.microsoft.com/office/word/2012/wordml" xmlns:wpg="http://schemas.microsoft.com/office/word/2010/wordprocessingGroup" xmlns:wpi="http://schemas.microsoft.com/office/word/2010/wordprocessingInk" xmlns:wne="http://schemas.microsoft.com/office/word/2006/wordml" xmlns:wps="http://schemas.microsoft.com/office/word/2010/wordprocessingShape" mc:Ignorable="w14 w15 wp14">
+<w:endnotes xmlns:wpc="http://schemas.microsoft.com/office/word/2010/wordprocessingCanvas" xmlns:cx="http://schemas.microsoft.com/office/drawing/2014/chartex" xmlns:cx1="http://schemas.microsoft.com/office/drawing/2015/9/8/chartex" xmlns:cx2="http://schemas.microsoft.com/office/drawing/2015/10/21/chartex" xmlns:mc="http://schemas.openxmlformats.org/markup-compatibility/2006" xmlns:o="urn:schemas-microsoft-com:office:office" xmlns:r="http://schemas.openxmlformats.org/officeDocument/2006/relationships" xmlns:m="http://schemas.openxmlformats.org/officeDocument/2006/math" xmlns:v="urn:schemas-microsoft-com:vml" xmlns:wp14="http://schemas.microsoft.com/office/word/2010/wordprocessingDrawing" xmlns:wp="http://schemas.openxmlformats.org/drawingml/2006/wordprocessingDrawing" xmlns:w10="urn:schemas-microsoft-com:office:word" xmlns:w="http://schemas.openxmlformats.org/wordprocessingml/2006/main" xmlns:w14="http://schemas.microsoft.com/office/word/2010/wordml" xmlns:w15="http://schemas.microsoft.com/office/word/2012/wordml" xmlns:w16se="http://schemas.microsoft.com/office/word/2015/wordml/symex" xmlns:wpg="http://schemas.microsoft.com/office/word/2010/wordprocessingGroup" xmlns:wpi="http://schemas.microsoft.com/office/word/2010/wordprocessingInk" xmlns:wne="http://schemas.microsoft.com/office/word/2006/wordml" xmlns:wps="http://schemas.microsoft.com/office/word/2010/wordprocessingShape" mc:Ignorable="w14 w15 w16se wp14">
   <w:endnote w:type="separator" w:id="-1">
     <w:p>
       <w:pPr>
@@ -6219,7 +7074,7 @@
 </file>
 
 <file path=word/footer1.xml><?xml version="1.0" encoding="utf-8"?>
-<w:ftr xmlns:wpc="http://schemas.microsoft.com/office/word/2010/wordprocessingCanvas" xmlns:mc="http://schemas.openxmlformats.org/markup-compatibility/2006" xmlns:o="urn:schemas-microsoft-com:office:office" xmlns:r="http://schemas.openxmlformats.org/officeDocument/2006/relationships" xmlns:m="http://schemas.openxmlformats.org/officeDocument/2006/math" xmlns:v="urn:schemas-microsoft-com:vml" xmlns:wp14="http://schemas.microsoft.com/office/word/2010/wordprocessingDrawing" xmlns:wp="http://schemas.openxmlformats.org/drawingml/2006/wordprocessingDrawing" xmlns:w10="urn:schemas-microsoft-com:office:word" xmlns:w="http://schemas.openxmlformats.org/wordprocessingml/2006/main" xmlns:w14="http://schemas.microsoft.com/office/word/2010/wordml" xmlns:w15="http://schemas.microsoft.com/office/word/2012/wordml" xmlns:wpg="http://schemas.microsoft.com/office/word/2010/wordprocessingGroup" xmlns:wpi="http://schemas.microsoft.com/office/word/2010/wordprocessingInk" xmlns:wne="http://schemas.microsoft.com/office/word/2006/wordml" xmlns:wps="http://schemas.microsoft.com/office/word/2010/wordprocessingShape" mc:Ignorable="w14 w15 wp14">
+<w:ftr xmlns:wpc="http://schemas.microsoft.com/office/word/2010/wordprocessingCanvas" xmlns:cx="http://schemas.microsoft.com/office/drawing/2014/chartex" xmlns:cx1="http://schemas.microsoft.com/office/drawing/2015/9/8/chartex" xmlns:cx2="http://schemas.microsoft.com/office/drawing/2015/10/21/chartex" xmlns:mc="http://schemas.openxmlformats.org/markup-compatibility/2006" xmlns:o="urn:schemas-microsoft-com:office:office" xmlns:r="http://schemas.openxmlformats.org/officeDocument/2006/relationships" xmlns:m="http://schemas.openxmlformats.org/officeDocument/2006/math" xmlns:v="urn:schemas-microsoft-com:vml" xmlns:wp14="http://schemas.microsoft.com/office/word/2010/wordprocessingDrawing" xmlns:wp="http://schemas.openxmlformats.org/drawingml/2006/wordprocessingDrawing" xmlns:w10="urn:schemas-microsoft-com:office:word" xmlns:w="http://schemas.openxmlformats.org/wordprocessingml/2006/main" xmlns:w14="http://schemas.microsoft.com/office/word/2010/wordml" xmlns:w15="http://schemas.microsoft.com/office/word/2012/wordml" xmlns:w16se="http://schemas.microsoft.com/office/word/2015/wordml/symex" xmlns:wpg="http://schemas.microsoft.com/office/word/2010/wordprocessingGroup" xmlns:wpi="http://schemas.microsoft.com/office/word/2010/wordprocessingInk" xmlns:wne="http://schemas.microsoft.com/office/word/2006/wordml" xmlns:wps="http://schemas.microsoft.com/office/word/2010/wordprocessingShape" mc:Ignorable="w14 w15 w16se wp14">
   <w:sdt>
     <w:sdtPr>
       <w:id w:val="1067467306"/>
@@ -6248,7 +7103,7 @@
           <w:rPr>
             <w:noProof/>
           </w:rPr>
-          <w:t>7</w:t>
+          <w:t>10</w:t>
         </w:r>
         <w:r>
           <w:fldChar w:fldCharType="end"/>
@@ -6265,7 +7120,7 @@
 </file>
 
 <file path=word/footnotes.xml><?xml version="1.0" encoding="utf-8"?>
-<w:footnotes xmlns:wpc="http://schemas.microsoft.com/office/word/2010/wordprocessingCanvas" xmlns:mc="http://schemas.openxmlformats.org/markup-compatibility/2006" xmlns:o="urn:schemas-microsoft-com:office:office" xmlns:r="http://schemas.openxmlformats.org/officeDocument/2006/relationships" xmlns:m="http://schemas.openxmlformats.org/officeDocument/2006/math" xmlns:v="urn:schemas-microsoft-com:vml" xmlns:wp14="http://schemas.microsoft.com/office/word/2010/wordprocessingDrawing" xmlns:wp="http://schemas.openxmlformats.org/drawingml/2006/wordprocessingDrawing" xmlns:w10="urn:schemas-microsoft-com:office:word" xmlns:w="http://schemas.openxmlformats.org/wordprocessingml/2006/main" xmlns:w14="http://schemas.microsoft.com/office/word/2010/wordml" xmlns:w15="http://schemas.microsoft.com/office/word/2012/wordml" xmlns:wpg="http://schemas.microsoft.com/office/word/2010/wordprocessingGroup" xmlns:wpi="http://schemas.microsoft.com/office/word/2010/wordprocessingInk" xmlns:wne="http://schemas.microsoft.com/office/word/2006/wordml" xmlns:wps="http://schemas.microsoft.com/office/word/2010/wordprocessingShape" mc:Ignorable="w14 w15 wp14">
+<w:footnotes xmlns:wpc="http://schemas.microsoft.com/office/word/2010/wordprocessingCanvas" xmlns:cx="http://schemas.microsoft.com/office/drawing/2014/chartex" xmlns:cx1="http://schemas.microsoft.com/office/drawing/2015/9/8/chartex" xmlns:cx2="http://schemas.microsoft.com/office/drawing/2015/10/21/chartex" xmlns:mc="http://schemas.openxmlformats.org/markup-compatibility/2006" xmlns:o="urn:schemas-microsoft-com:office:office" xmlns:r="http://schemas.openxmlformats.org/officeDocument/2006/relationships" xmlns:m="http://schemas.openxmlformats.org/officeDocument/2006/math" xmlns:v="urn:schemas-microsoft-com:vml" xmlns:wp14="http://schemas.microsoft.com/office/word/2010/wordprocessingDrawing" xmlns:wp="http://schemas.openxmlformats.org/drawingml/2006/wordprocessingDrawing" xmlns:w10="urn:schemas-microsoft-com:office:word" xmlns:w="http://schemas.openxmlformats.org/wordprocessingml/2006/main" xmlns:w14="http://schemas.microsoft.com/office/word/2010/wordml" xmlns:w15="http://schemas.microsoft.com/office/word/2012/wordml" xmlns:w16se="http://schemas.microsoft.com/office/word/2015/wordml/symex" xmlns:wpg="http://schemas.microsoft.com/office/word/2010/wordprocessingGroup" xmlns:wpi="http://schemas.microsoft.com/office/word/2010/wordprocessingInk" xmlns:wne="http://schemas.microsoft.com/office/word/2006/wordml" xmlns:wps="http://schemas.microsoft.com/office/word/2010/wordprocessingShape" mc:Ignorable="w14 w15 w16se wp14">
   <w:footnote w:type="separator" w:id="-1">
     <w:p>
       <w:pPr>
@@ -6290,7 +7145,7 @@
 </file>
 
 <file path=word/numbering.xml><?xml version="1.0" encoding="utf-8"?>
-<w:numbering xmlns:wpc="http://schemas.microsoft.com/office/word/2010/wordprocessingCanvas" xmlns:mc="http://schemas.openxmlformats.org/markup-compatibility/2006" xmlns:o="urn:schemas-microsoft-com:office:office" xmlns:r="http://schemas.openxmlformats.org/officeDocument/2006/relationships" xmlns:m="http://schemas.openxmlformats.org/officeDocument/2006/math" xmlns:v="urn:schemas-microsoft-com:vml" xmlns:wp14="http://schemas.microsoft.com/office/word/2010/wordprocessingDrawing" xmlns:wp="http://schemas.openxmlformats.org/drawingml/2006/wordprocessingDrawing" xmlns:w10="urn:schemas-microsoft-com:office:word" xmlns:w="http://schemas.openxmlformats.org/wordprocessingml/2006/main" xmlns:w14="http://schemas.microsoft.com/office/word/2010/wordml" xmlns:w15="http://schemas.microsoft.com/office/word/2012/wordml" xmlns:wpg="http://schemas.microsoft.com/office/word/2010/wordprocessingGroup" xmlns:wpi="http://schemas.microsoft.com/office/word/2010/wordprocessingInk" xmlns:wne="http://schemas.microsoft.com/office/word/2006/wordml" xmlns:wps="http://schemas.microsoft.com/office/word/2010/wordprocessingShape" mc:Ignorable="w14 w15 wp14">
+<w:numbering xmlns:wpc="http://schemas.microsoft.com/office/word/2010/wordprocessingCanvas" xmlns:cx="http://schemas.microsoft.com/office/drawing/2014/chartex" xmlns:cx1="http://schemas.microsoft.com/office/drawing/2015/9/8/chartex" xmlns:cx2="http://schemas.microsoft.com/office/drawing/2015/10/21/chartex" xmlns:mc="http://schemas.openxmlformats.org/markup-compatibility/2006" xmlns:o="urn:schemas-microsoft-com:office:office" xmlns:r="http://schemas.openxmlformats.org/officeDocument/2006/relationships" xmlns:m="http://schemas.openxmlformats.org/officeDocument/2006/math" xmlns:v="urn:schemas-microsoft-com:vml" xmlns:wp14="http://schemas.microsoft.com/office/word/2010/wordprocessingDrawing" xmlns:wp="http://schemas.openxmlformats.org/drawingml/2006/wordprocessingDrawing" xmlns:w10="urn:schemas-microsoft-com:office:word" xmlns:w="http://schemas.openxmlformats.org/wordprocessingml/2006/main" xmlns:w14="http://schemas.microsoft.com/office/word/2010/wordml" xmlns:w15="http://schemas.microsoft.com/office/word/2012/wordml" xmlns:w16se="http://schemas.microsoft.com/office/word/2015/wordml/symex" xmlns:wpg="http://schemas.microsoft.com/office/word/2010/wordprocessingGroup" xmlns:wpi="http://schemas.microsoft.com/office/word/2010/wordprocessingInk" xmlns:wne="http://schemas.microsoft.com/office/word/2006/wordml" xmlns:wps="http://schemas.microsoft.com/office/word/2010/wordprocessingShape" mc:Ignorable="w14 w15 w16se wp14">
   <w:abstractNum w:abstractNumId="0" w15:restartNumberingAfterBreak="0">
     <w:nsid w:val="09B347E0"/>
     <w:multiLevelType w:val="hybridMultilevel"/>
@@ -6943,7 +7798,7 @@
 </file>
 
 <file path=word/styles.xml><?xml version="1.0" encoding="utf-8"?>
-<w:styles xmlns:mc="http://schemas.openxmlformats.org/markup-compatibility/2006" xmlns:r="http://schemas.openxmlformats.org/officeDocument/2006/relationships" xmlns:w="http://schemas.openxmlformats.org/wordprocessingml/2006/main" xmlns:w14="http://schemas.microsoft.com/office/word/2010/wordml" xmlns:w15="http://schemas.microsoft.com/office/word/2012/wordml" mc:Ignorable="w14 w15">
+<w:styles xmlns:mc="http://schemas.openxmlformats.org/markup-compatibility/2006" xmlns:r="http://schemas.openxmlformats.org/officeDocument/2006/relationships" xmlns:w="http://schemas.openxmlformats.org/wordprocessingml/2006/main" xmlns:w14="http://schemas.microsoft.com/office/word/2010/wordml" xmlns:w15="http://schemas.microsoft.com/office/word/2012/wordml" xmlns:w16se="http://schemas.microsoft.com/office/word/2015/wordml/symex" mc:Ignorable="w14 w15 w16se">
   <w:docDefaults>
     <w:rPrDefault>
       <w:rPr>
@@ -6959,7 +7814,7 @@
       </w:pPr>
     </w:pPrDefault>
   </w:docDefaults>
-  <w:latentStyles w:defLockedState="0" w:defUIPriority="99" w:defSemiHidden="0" w:defUnhideWhenUsed="0" w:defQFormat="0" w:count="371">
+  <w:latentStyles w:defLockedState="0" w:defUIPriority="99" w:defSemiHidden="0" w:defUnhideWhenUsed="0" w:defQFormat="0" w:count="372">
     <w:lsdException w:name="Normal" w:uiPriority="0" w:qFormat="1"/>
     <w:lsdException w:name="heading 1" w:uiPriority="9" w:qFormat="1"/>
     <w:lsdException w:name="heading 2" w:semiHidden="1" w:uiPriority="9" w:unhideWhenUsed="1" w:qFormat="1"/>
@@ -7065,7 +7920,6 @@
     <w:lsdException w:name="HTML Sample" w:semiHidden="1" w:unhideWhenUsed="1"/>
     <w:lsdException w:name="HTML Typewriter" w:semiHidden="1" w:unhideWhenUsed="1"/>
     <w:lsdException w:name="HTML Variable" w:semiHidden="1" w:unhideWhenUsed="1"/>
-    <w:lsdException w:name="Normal Table" w:semiHidden="1" w:unhideWhenUsed="1"/>
     <w:lsdException w:name="annotation subject" w:semiHidden="1" w:unhideWhenUsed="1"/>
     <w:lsdException w:name="No List" w:semiHidden="1" w:unhideWhenUsed="1"/>
     <w:lsdException w:name="Outline List 1" w:semiHidden="1" w:unhideWhenUsed="1"/>
@@ -7112,10 +7966,8 @@
     <w:lsdException w:name="Table Subtle 2" w:semiHidden="1" w:unhideWhenUsed="1"/>
     <w:lsdException w:name="Table Web 1" w:semiHidden="1" w:unhideWhenUsed="1"/>
     <w:lsdException w:name="Table Web 2" w:semiHidden="1" w:unhideWhenUsed="1"/>
-    <w:lsdException w:name="Table Web 3" w:semiHidden="1" w:unhideWhenUsed="1"/>
     <w:lsdException w:name="Balloon Text" w:semiHidden="1" w:unhideWhenUsed="1"/>
     <w:lsdException w:name="Table Grid" w:uiPriority="59"/>
-    <w:lsdException w:name="Table Theme" w:semiHidden="1" w:unhideWhenUsed="1"/>
     <w:lsdException w:name="Placeholder Text" w:semiHidden="1"/>
     <w:lsdException w:name="No Spacing" w:uiPriority="1" w:qFormat="1"/>
     <w:lsdException w:name="Light Shading" w:uiPriority="60"/>
@@ -7331,6 +8183,7 @@
     <w:lsdException w:name="List Table 5 Dark Accent 6" w:uiPriority="50"/>
     <w:lsdException w:name="List Table 6 Colorful Accent 6" w:uiPriority="51"/>
     <w:lsdException w:name="List Table 7 Colorful Accent 6" w:uiPriority="52"/>
+    <w:lsdException w:name="Mention" w:semiHidden="1" w:unhideWhenUsed="1"/>
   </w:latentStyles>
   <w:style w:type="paragraph" w:default="1" w:styleId="Standaard">
     <w:name w:val="Normal"/>
@@ -7902,7 +8755,7 @@
 </file>
 
 <file path=customXml/itemProps1.xml><?xml version="1.0" encoding="utf-8"?>
-<ds:datastoreItem xmlns:ds="http://schemas.openxmlformats.org/officeDocument/2006/customXml" ds:itemID="{CFE99C84-EC8F-45E4-8095-9CD529ED7252}">
+<ds:datastoreItem xmlns:ds="http://schemas.openxmlformats.org/officeDocument/2006/customXml" ds:itemID="{E5A0786E-32DD-431E-A6C8-D7C59F127679}">
   <ds:schemaRefs>
     <ds:schemaRef ds:uri="http://schemas.openxmlformats.org/officeDocument/2006/bibliography"/>
   </ds:schemaRefs>

</xml_diff>